<commit_message>
Updated FO, added dirt
</commit_message>
<xml_diff>
--- a/documenten/Functioneel&Technisch ontwerp.docx
+++ b/documenten/Functioneel&Technisch ontwerp.docx
@@ -2416,17 +2416,15 @@
           <w:numId w:val="2"/>
         </w:numPr>
       </w:pPr>
-      <w:bookmarkStart w:id="0" w:name="_GoBack"/>
-      <w:bookmarkEnd w:id="0"/>
       <w:r>
         <w:br w:type="page"/>
       </w:r>
-      <w:bookmarkStart w:id="1" w:name="_Toc497300962"/>
+      <w:bookmarkStart w:id="0" w:name="_Toc497300962"/>
       <w:r>
         <w:lastRenderedPageBreak/>
         <w:t>Inleiding</w:t>
       </w:r>
-      <w:bookmarkEnd w:id="1"/>
+      <w:bookmarkEnd w:id="0"/>
     </w:p>
     <w:p/>
     <w:p>
@@ -2518,12 +2516,12 @@
           <w:numId w:val="2"/>
         </w:numPr>
       </w:pPr>
-      <w:bookmarkStart w:id="2" w:name="_Toc497300963"/>
+      <w:bookmarkStart w:id="1" w:name="_Toc497300963"/>
       <w:r>
         <w:lastRenderedPageBreak/>
         <w:t>Functionele requirements</w:t>
       </w:r>
-      <w:bookmarkEnd w:id="2"/>
+      <w:bookmarkEnd w:id="1"/>
     </w:p>
     <w:p/>
     <w:p>
@@ -2572,11 +2570,11 @@
           <w:numId w:val="2"/>
         </w:numPr>
       </w:pPr>
-      <w:bookmarkStart w:id="3" w:name="_Toc497300964"/>
+      <w:bookmarkStart w:id="2" w:name="_Toc497300964"/>
       <w:r>
         <w:t>Requirements</w:t>
       </w:r>
-      <w:bookmarkEnd w:id="3"/>
+      <w:bookmarkEnd w:id="2"/>
     </w:p>
     <w:p>
       <w:pPr>
@@ -2781,11 +2779,11 @@
           <w:numId w:val="2"/>
         </w:numPr>
       </w:pPr>
-      <w:bookmarkStart w:id="4" w:name="_Toc497300965"/>
+      <w:bookmarkStart w:id="3" w:name="_Toc497300965"/>
       <w:r>
         <w:t>Optionele requirements</w:t>
       </w:r>
-      <w:bookmarkEnd w:id="4"/>
+      <w:bookmarkEnd w:id="3"/>
     </w:p>
     <w:p/>
     <w:p>
@@ -2881,12 +2879,12 @@
           <w:numId w:val="2"/>
         </w:numPr>
       </w:pPr>
-      <w:bookmarkStart w:id="5" w:name="_Toc497300966"/>
+      <w:bookmarkStart w:id="4" w:name="_Toc497300966"/>
       <w:r>
         <w:lastRenderedPageBreak/>
         <w:t>Objecten &amp; Obstakels in-game</w:t>
       </w:r>
-      <w:bookmarkEnd w:id="5"/>
+      <w:bookmarkEnd w:id="4"/>
     </w:p>
     <w:p>
       <w:r>
@@ -3265,12 +3263,12 @@
           <w:numId w:val="2"/>
         </w:numPr>
       </w:pPr>
-      <w:bookmarkStart w:id="6" w:name="_Toc497300967"/>
+      <w:bookmarkStart w:id="5" w:name="_Toc497300967"/>
       <w:r>
         <w:lastRenderedPageBreak/>
         <w:t>Start, eind en elementen</w:t>
       </w:r>
-      <w:bookmarkEnd w:id="6"/>
+      <w:bookmarkEnd w:id="5"/>
     </w:p>
     <w:p/>
     <w:p>
@@ -3287,11 +3285,11 @@
           <w:numId w:val="2"/>
         </w:numPr>
       </w:pPr>
-      <w:bookmarkStart w:id="7" w:name="_Toc497300968"/>
+      <w:bookmarkStart w:id="6" w:name="_Toc497300968"/>
       <w:r>
         <w:t>Start en Einde</w:t>
       </w:r>
-      <w:bookmarkEnd w:id="7"/>
+      <w:bookmarkEnd w:id="6"/>
     </w:p>
     <w:p>
       <w:r>
@@ -3342,11 +3340,11 @@
           <w:numId w:val="2"/>
         </w:numPr>
       </w:pPr>
-      <w:bookmarkStart w:id="8" w:name="_Toc497300969"/>
+      <w:bookmarkStart w:id="7" w:name="_Toc497300969"/>
       <w:r>
         <w:t>Elementen</w:t>
       </w:r>
-      <w:bookmarkEnd w:id="8"/>
+      <w:bookmarkEnd w:id="7"/>
     </w:p>
     <w:p>
       <w:r>
@@ -3448,12 +3446,12 @@
           <w:numId w:val="2"/>
         </w:numPr>
       </w:pPr>
-      <w:bookmarkStart w:id="9" w:name="_Toc497300970"/>
+      <w:bookmarkStart w:id="8" w:name="_Toc497300970"/>
       <w:r>
         <w:lastRenderedPageBreak/>
         <w:t>Schetsen</w:t>
       </w:r>
-      <w:bookmarkEnd w:id="9"/>
+      <w:bookmarkEnd w:id="8"/>
     </w:p>
     <w:p>
       <w:pPr>
@@ -3463,11 +3461,11 @@
           <w:numId w:val="2"/>
         </w:numPr>
       </w:pPr>
-      <w:bookmarkStart w:id="10" w:name="_Toc497300971"/>
+      <w:bookmarkStart w:id="9" w:name="_Toc497300971"/>
       <w:r>
         <w:t>Water map</w:t>
       </w:r>
-      <w:bookmarkEnd w:id="10"/>
+      <w:bookmarkEnd w:id="9"/>
     </w:p>
     <w:p>
       <w:r>
@@ -3537,12 +3535,12 @@
           <w:numId w:val="2"/>
         </w:numPr>
       </w:pPr>
-      <w:bookmarkStart w:id="11" w:name="_Toc497300972"/>
+      <w:bookmarkStart w:id="10" w:name="_Toc497300972"/>
       <w:r>
         <w:lastRenderedPageBreak/>
         <w:t>Woestijn map</w:t>
       </w:r>
-      <w:bookmarkEnd w:id="11"/>
+      <w:bookmarkEnd w:id="10"/>
     </w:p>
     <w:p>
       <w:r>
@@ -3606,12 +3604,12 @@
           <w:numId w:val="2"/>
         </w:numPr>
       </w:pPr>
-      <w:bookmarkStart w:id="12" w:name="_Toc497300973"/>
+      <w:bookmarkStart w:id="11" w:name="_Toc497300973"/>
       <w:r>
         <w:lastRenderedPageBreak/>
         <w:t>Technisch ontwerp</w:t>
       </w:r>
-      <w:bookmarkEnd w:id="12"/>
+      <w:bookmarkEnd w:id="11"/>
     </w:p>
     <w:p>
       <w:pPr>
@@ -3661,125 +3659,131 @@
           <w:numId w:val="2"/>
         </w:numPr>
       </w:pPr>
-      <w:bookmarkStart w:id="13" w:name="_Toc497300974"/>
+      <w:bookmarkStart w:id="12" w:name="_Toc497300974"/>
       <w:r>
         <w:t>Klassen</w:t>
       </w:r>
+      <w:bookmarkEnd w:id="12"/>
+    </w:p>
+    <w:p>
+      <w:pPr>
+        <w:pStyle w:val="Kop3"/>
+      </w:pPr>
+      <w:bookmarkStart w:id="13" w:name="_Toc497300975"/>
+      <w:r>
+        <w:t>Game</w:t>
+      </w:r>
       <w:bookmarkEnd w:id="13"/>
     </w:p>
     <w:p>
       <w:pPr>
+        <w:pStyle w:val="Geenafstand"/>
+        <w:rPr>
+          <w:lang w:val="nl-NL"/>
+        </w:rPr>
+      </w:pPr>
+      <w:r>
+        <w:rPr>
+          <w:lang w:val="nl-NL"/>
+        </w:rPr>
+        <w:t xml:space="preserve">Vanuit de game class wordt het hele spel geladen en opgestart. Vanuit hier worden de benodigde onderdelen aangeroepen en opgezet. </w:t>
+      </w:r>
+    </w:p>
+    <w:p>
+      <w:pPr>
+        <w:pStyle w:val="Geenafstand"/>
+        <w:rPr>
+          <w:lang w:val="nl-NL"/>
+        </w:rPr>
+      </w:pPr>
+    </w:p>
+    <w:p>
+      <w:pPr>
         <w:pStyle w:val="Kop3"/>
       </w:pPr>
-      <w:bookmarkStart w:id="14" w:name="_Toc497300975"/>
-      <w:r>
-        <w:t>Game</w:t>
+      <w:bookmarkStart w:id="14" w:name="_Toc497300976"/>
+      <w:r>
+        <w:t>LevelBuilder</w:t>
       </w:r>
       <w:bookmarkEnd w:id="14"/>
     </w:p>
     <w:p>
-      <w:pPr>
-        <w:pStyle w:val="Geenafstand"/>
-        <w:rPr>
-          <w:lang w:val="nl-NL"/>
-        </w:rPr>
-      </w:pPr>
-      <w:r>
-        <w:rPr>
-          <w:lang w:val="nl-NL"/>
-        </w:rPr>
-        <w:t xml:space="preserve">Vanuit de game class wordt het hele spel geladen en opgestart. Vanuit hier worden de benodigde onderdelen aangeroepen en opgezet. </w:t>
-      </w:r>
-    </w:p>
-    <w:p>
-      <w:pPr>
-        <w:pStyle w:val="Geenafstand"/>
-        <w:rPr>
-          <w:lang w:val="nl-NL"/>
-        </w:rPr>
-      </w:pPr>
+      <w:r>
+        <w:t xml:space="preserve">De </w:t>
+      </w:r>
+      <w:r>
+        <w:t>LevelBuilder</w:t>
+      </w:r>
+      <w:r>
+        <w:t xml:space="preserve"> </w:t>
+      </w:r>
+      <w:r>
+        <w:t>bouwt</w:t>
+      </w:r>
+      <w:r>
+        <w:t xml:space="preserve"> het level op vanuit een JSON bestand. Hierin staat het ontwerp van de map, of de map </w:t>
+      </w:r>
+      <w:r>
+        <w:t>aan/uit</w:t>
+      </w:r>
+      <w:r>
+        <w:t xml:space="preserve"> is, de spawn posities van de spelers en power ups.</w:t>
+      </w:r>
     </w:p>
     <w:p>
       <w:pPr>
         <w:pStyle w:val="Kop3"/>
       </w:pPr>
-      <w:bookmarkStart w:id="15" w:name="_Toc497300976"/>
-      <w:r>
-        <w:t>LevelBuilder</w:t>
+      <w:bookmarkStart w:id="15" w:name="_Toc497300977"/>
+      <w:r>
+        <w:t>Level</w:t>
       </w:r>
       <w:bookmarkEnd w:id="15"/>
     </w:p>
     <w:p>
       <w:r>
-        <w:t xml:space="preserve">De levelbuilder </w:t>
-      </w:r>
-      <w:r>
-        <w:t>bouwt</w:t>
-      </w:r>
-      <w:r>
-        <w:t xml:space="preserve"> het level op vanuit een JSON bestand. Hierin staat het ontwerp van de map, of de map </w:t>
-      </w:r>
-      <w:r>
-        <w:t>aan/uit</w:t>
-      </w:r>
-      <w:r>
-        <w:t xml:space="preserve"> is, de spawn posities van de spelers en power ups.</w:t>
+        <w:t xml:space="preserve">De level class bevat alle onderdelen van de map, zoals de TileMap, power up posities, verschillende methodes om het level aan te maken en speler spawn posities. </w:t>
       </w:r>
     </w:p>
     <w:p>
       <w:pPr>
         <w:pStyle w:val="Kop3"/>
       </w:pPr>
-      <w:bookmarkStart w:id="16" w:name="_Toc497300977"/>
-      <w:r>
-        <w:t>Level</w:t>
+      <w:bookmarkStart w:id="16" w:name="_Toc497300978"/>
+      <w:r>
+        <w:t>Maps</w:t>
       </w:r>
       <w:bookmarkEnd w:id="16"/>
     </w:p>
     <w:p>
       <w:r>
-        <w:t xml:space="preserve">De level class bevat alle onderdelen van de map, zoals de TileMap, power up posities, verschillende methodes om het level aan te maken en speler spawn posities. </w:t>
+        <w:t>In deze class worden de levels opgeslagen. In deze class staan de verschillende methodes om een random map uit te kiezen of door te gaan naar de volgende map.</w:t>
       </w:r>
     </w:p>
     <w:p>
       <w:pPr>
         <w:pStyle w:val="Kop3"/>
       </w:pPr>
-      <w:bookmarkStart w:id="17" w:name="_Toc497300978"/>
-      <w:r>
-        <w:t>Maps</w:t>
+      <w:bookmarkStart w:id="17" w:name="_Toc497300979"/>
+      <w:r>
+        <w:t>Car</w:t>
       </w:r>
       <w:bookmarkEnd w:id="17"/>
     </w:p>
     <w:p>
       <w:r>
-        <w:t>In deze class worden de levels opgeslagen. In deze class staan de verschillende methodes om een random map uit te kiezen of door te gaan naar de volgende map.</w:t>
+        <w:t xml:space="preserve">De auto van de spelers bevat onder andere een link naar de gameobject en auto afbeelding om de auto’s aan te kunnen maken. Daarnaast bevat hij ook collisen detectie en de besturing van de auto’s. </w:t>
       </w:r>
     </w:p>
     <w:p>
       <w:pPr>
         <w:pStyle w:val="Kop3"/>
       </w:pPr>
-      <w:bookmarkStart w:id="18" w:name="_Toc497300979"/>
-      <w:r>
-        <w:t>Car</w:t>
+      <w:bookmarkStart w:id="18" w:name="_Toc497300980"/>
+      <w:r>
+        <w:t>Keys</w:t>
       </w:r>
       <w:bookmarkEnd w:id="18"/>
-    </w:p>
-    <w:p>
-      <w:r>
-        <w:t xml:space="preserve">De auto van de spelers bevat onder andere een link naar de gameobject en auto afbeelding om de auto’s aan te kunnen maken. Daarnaast bevat hij ook collisen detectie en de besturing van de auto’s. </w:t>
-      </w:r>
-    </w:p>
-    <w:p>
-      <w:pPr>
-        <w:pStyle w:val="Kop3"/>
-      </w:pPr>
-      <w:bookmarkStart w:id="19" w:name="_Toc497300980"/>
-      <w:r>
-        <w:t>Keys</w:t>
-      </w:r>
-      <w:bookmarkEnd w:id="19"/>
     </w:p>
     <w:p>
       <w:r>
@@ -3799,12 +3803,12 @@
           <w:numId w:val="2"/>
         </w:numPr>
       </w:pPr>
-      <w:bookmarkStart w:id="20" w:name="_Toc497300981"/>
+      <w:bookmarkStart w:id="19" w:name="_Toc497300981"/>
       <w:r>
         <w:lastRenderedPageBreak/>
         <w:t>Klassen diagram</w:t>
       </w:r>
-      <w:bookmarkEnd w:id="20"/>
+      <w:bookmarkEnd w:id="19"/>
     </w:p>
     <w:p>
       <w:pPr>
@@ -3911,11 +3915,11 @@
           <w:numId w:val="2"/>
         </w:numPr>
       </w:pPr>
-      <w:bookmarkStart w:id="21" w:name="_Toc497300982"/>
+      <w:bookmarkStart w:id="20" w:name="_Toc497300982"/>
       <w:r>
         <w:t>Tile ID’s</w:t>
       </w:r>
-      <w:bookmarkEnd w:id="21"/>
+      <w:bookmarkEnd w:id="20"/>
       <w:r>
         <w:t xml:space="preserve"> </w:t>
       </w:r>
@@ -3931,7 +3935,19 @@
         <w:rPr>
           <w:lang w:val="nl-NL"/>
         </w:rPr>
-        <w:t xml:space="preserve">De verschillende tile id’s voor de map. Elke id heeft zijn eigen tile die gebruikt kan worden. </w:t>
+        <w:t>De verschillende tile id’s voor de map</w:t>
+      </w:r>
+      <w:r>
+        <w:rPr>
+          <w:lang w:val="nl-NL"/>
+        </w:rPr>
+        <w:t>pen</w:t>
+      </w:r>
+      <w:r>
+        <w:rPr>
+          <w:lang w:val="nl-NL"/>
+        </w:rPr>
+        <w:t xml:space="preserve">. Elke id heeft zijn eigen tile die gebruikt kan worden. </w:t>
       </w:r>
     </w:p>
     <w:p>
@@ -3991,7 +4007,13 @@
               <w:rPr>
                 <w:lang w:val="nl-NL"/>
               </w:rPr>
-              <w:t>Track volledig</w:t>
+              <w:t>Weg</w:t>
+            </w:r>
+            <w:r>
+              <w:rPr>
+                <w:lang w:val="nl-NL"/>
+              </w:rPr>
+              <w:t xml:space="preserve"> volledig</w:t>
             </w:r>
           </w:p>
         </w:tc>
@@ -4101,7 +4123,13 @@
               <w:rPr>
                 <w:lang w:val="nl-NL"/>
               </w:rPr>
-              <w:t>Track recht, links de muur</w:t>
+              <w:t xml:space="preserve">Weg </w:t>
+            </w:r>
+            <w:r>
+              <w:rPr>
+                <w:lang w:val="nl-NL"/>
+              </w:rPr>
+              <w:t>recht, links de muur</w:t>
             </w:r>
           </w:p>
         </w:tc>
@@ -4211,7 +4239,13 @@
               <w:rPr>
                 <w:lang w:val="nl-NL"/>
               </w:rPr>
-              <w:t>Track recht, rechts de muur.</w:t>
+              <w:t xml:space="preserve">Weg </w:t>
+            </w:r>
+            <w:r>
+              <w:rPr>
+                <w:lang w:val="nl-NL"/>
+              </w:rPr>
+              <w:t>recht, rechts de muur.</w:t>
             </w:r>
           </w:p>
         </w:tc>
@@ -4321,7 +4355,13 @@
               <w:rPr>
                 <w:lang w:val="nl-NL"/>
               </w:rPr>
-              <w:t>Track recht, muur boven.</w:t>
+              <w:t xml:space="preserve">Weg </w:t>
+            </w:r>
+            <w:r>
+              <w:rPr>
+                <w:lang w:val="nl-NL"/>
+              </w:rPr>
+              <w:t>recht, muur boven.</w:t>
             </w:r>
           </w:p>
         </w:tc>
@@ -4431,7 +4471,13 @@
               <w:rPr>
                 <w:lang w:val="nl-NL"/>
               </w:rPr>
-              <w:t>Track recht, muur onder.</w:t>
+              <w:t xml:space="preserve">Weg </w:t>
+            </w:r>
+            <w:r>
+              <w:rPr>
+                <w:lang w:val="nl-NL"/>
+              </w:rPr>
+              <w:t>recht, muur onder.</w:t>
             </w:r>
           </w:p>
         </w:tc>
@@ -4541,7 +4587,13 @@
               <w:rPr>
                 <w:lang w:val="nl-NL"/>
               </w:rPr>
-              <w:t>Track hoek onderin, rechts de muur.</w:t>
+              <w:t xml:space="preserve">Weg </w:t>
+            </w:r>
+            <w:r>
+              <w:rPr>
+                <w:lang w:val="nl-NL"/>
+              </w:rPr>
+              <w:t>hoek onderin, rechts de muur.</w:t>
             </w:r>
           </w:p>
         </w:tc>
@@ -4651,7 +4703,13 @@
               <w:rPr>
                 <w:lang w:val="nl-NL"/>
               </w:rPr>
-              <w:t>Track hoek onderin, links de muur.</w:t>
+              <w:t xml:space="preserve">Weg </w:t>
+            </w:r>
+            <w:r>
+              <w:rPr>
+                <w:lang w:val="nl-NL"/>
+              </w:rPr>
+              <w:t>hoek onderin, links de muur.</w:t>
             </w:r>
           </w:p>
         </w:tc>
@@ -4761,7 +4819,13 @@
               <w:rPr>
                 <w:lang w:val="nl-NL"/>
               </w:rPr>
-              <w:t>Track hoek boven, links de muur.</w:t>
+              <w:t xml:space="preserve">Weg </w:t>
+            </w:r>
+            <w:r>
+              <w:rPr>
+                <w:lang w:val="nl-NL"/>
+              </w:rPr>
+              <w:t>hoek boven, links de muur.</w:t>
             </w:r>
           </w:p>
         </w:tc>
@@ -4871,7 +4935,15 @@
               <w:rPr>
                 <w:lang w:val="nl-NL"/>
               </w:rPr>
-              <w:t>Track hoek boven, rechts de muur.</w:t>
+              <w:t xml:space="preserve">Weg </w:t>
+            </w:r>
+            <w:bookmarkStart w:id="21" w:name="_GoBack"/>
+            <w:bookmarkEnd w:id="21"/>
+            <w:r>
+              <w:rPr>
+                <w:lang w:val="nl-NL"/>
+              </w:rPr>
+              <w:t>hoek boven, rechts de muur.</w:t>
             </w:r>
           </w:p>
         </w:tc>
@@ -5274,6 +5346,117 @@
           </w:p>
         </w:tc>
       </w:tr>
+      <w:tr>
+        <w:trPr>
+          <w:trHeight w:val="907"/>
+        </w:trPr>
+        <w:tc>
+          <w:tcPr>
+            <w:tcW w:w="440" w:type="dxa"/>
+          </w:tcPr>
+          <w:p>
+            <w:pPr>
+              <w:pStyle w:val="Geenafstand"/>
+              <w:rPr>
+                <w:lang w:val="nl-NL"/>
+              </w:rPr>
+            </w:pPr>
+            <w:r>
+              <w:rPr>
+                <w:lang w:val="nl-NL"/>
+              </w:rPr>
+              <w:t>12</w:t>
+            </w:r>
+          </w:p>
+        </w:tc>
+        <w:tc>
+          <w:tcPr>
+            <w:tcW w:w="4656" w:type="dxa"/>
+          </w:tcPr>
+          <w:p>
+            <w:pPr>
+              <w:pStyle w:val="Geenafstand"/>
+              <w:rPr>
+                <w:lang w:val="nl-NL"/>
+              </w:rPr>
+            </w:pPr>
+            <w:r>
+              <w:rPr>
+                <w:lang w:val="nl-NL"/>
+              </w:rPr>
+              <w:t>Grond volledig</w:t>
+            </w:r>
+          </w:p>
+        </w:tc>
+        <w:tc>
+          <w:tcPr>
+            <w:tcW w:w="4309" w:type="dxa"/>
+          </w:tcPr>
+          <w:p>
+            <w:pPr>
+              <w:pStyle w:val="Geenafstand"/>
+              <w:rPr>
+                <w:noProof/>
+                <w:lang w:val="en-GB" w:eastAsia="en-GB"/>
+              </w:rPr>
+            </w:pPr>
+            <w:r>
+              <w:rPr>
+                <w:noProof/>
+                <w:lang w:val="en-GB" w:eastAsia="en-GB"/>
+              </w:rPr>
+              <w:drawing>
+                <wp:inline distT="0" distB="0" distL="0" distR="0" wp14:anchorId="43B7B54D" wp14:editId="77CFC176">
+                  <wp:extent cx="561975" cy="504825"/>
+                  <wp:effectExtent l="0" t="0" r="9525" b="9525"/>
+                  <wp:docPr id="17" name="Afbeelding 17" descr="C:\Users\Tim Nijborg\AppData\Local\Microsoft\Windows\INetCache\Content.Word\dirt_full.png"/>
+                  <wp:cNvGraphicFramePr>
+                    <a:graphicFrameLocks xmlns:a="http://schemas.openxmlformats.org/drawingml/2006/main" noChangeAspect="1"/>
+                  </wp:cNvGraphicFramePr>
+                  <a:graphic xmlns:a="http://schemas.openxmlformats.org/drawingml/2006/main">
+                    <a:graphicData uri="http://schemas.openxmlformats.org/drawingml/2006/picture">
+                      <pic:pic xmlns:pic="http://schemas.openxmlformats.org/drawingml/2006/picture">
+                        <pic:nvPicPr>
+                          <pic:cNvPr id="0" name="Picture 1" descr="C:\Users\Tim Nijborg\AppData\Local\Microsoft\Windows\INetCache\Content.Word\dirt_full.png"/>
+                          <pic:cNvPicPr>
+                            <a:picLocks noChangeAspect="1" noChangeArrowheads="1"/>
+                          </pic:cNvPicPr>
+                        </pic:nvPicPr>
+                        <pic:blipFill>
+                          <a:blip r:embed="rId24">
+                            <a:extLst>
+                              <a:ext uri="{28A0092B-C50C-407E-A947-70E740481C1C}">
+                                <a14:useLocalDpi xmlns:a14="http://schemas.microsoft.com/office/drawing/2010/main" val="0"/>
+                              </a:ext>
+                            </a:extLst>
+                          </a:blip>
+                          <a:srcRect/>
+                          <a:stretch>
+                            <a:fillRect/>
+                          </a:stretch>
+                        </pic:blipFill>
+                        <pic:spPr bwMode="auto">
+                          <a:xfrm>
+                            <a:off x="0" y="0"/>
+                            <a:ext cx="561975" cy="504825"/>
+                          </a:xfrm>
+                          <a:prstGeom prst="rect">
+                            <a:avLst/>
+                          </a:prstGeom>
+                          <a:noFill/>
+                          <a:ln>
+                            <a:noFill/>
+                          </a:ln>
+                        </pic:spPr>
+                      </pic:pic>
+                    </a:graphicData>
+                  </a:graphic>
+                </wp:inline>
+              </w:drawing>
+            </w:r>
+          </w:p>
+        </w:tc>
+      </w:tr>
     </w:tbl>
     <w:p>
       <w:pPr>
@@ -5284,7 +5467,7 @@
       </w:pPr>
     </w:p>
     <w:sectPr>
-      <w:footerReference w:type="default" r:id="rId24"/>
+      <w:footerReference w:type="default" r:id="rId25"/>
       <w:pgSz w:w="12240" w:h="15840"/>
       <w:pgMar w:top="1440" w:right="1440" w:bottom="1440" w:left="1440" w:header="720" w:footer="720" w:gutter="0"/>
       <w:cols w:space="720"/>
@@ -5349,7 +5532,7 @@
           <w:rPr>
             <w:noProof/>
           </w:rPr>
-          <w:t>2</w:t>
+          <w:t>12</w:t>
         </w:r>
         <w:r>
           <w:fldChar w:fldCharType="end"/>
@@ -6912,7 +7095,7 @@
 </file>
 
 <file path=customXml/itemProps1.xml><?xml version="1.0" encoding="utf-8"?>
-<ds:datastoreItem xmlns:ds="http://schemas.openxmlformats.org/officeDocument/2006/customXml" ds:itemID="{E296E507-ECEF-48E6-A95A-902C17A5C4BD}">
+<ds:datastoreItem xmlns:ds="http://schemas.openxmlformats.org/officeDocument/2006/customXml" ds:itemID="{97576523-FCBE-40AB-89D7-32446C413547}">
   <ds:schemaRefs>
     <ds:schemaRef ds:uri="http://schemas.openxmlformats.org/officeDocument/2006/bibliography"/>
   </ds:schemaRefs>

</xml_diff>

<commit_message>
Added extra map grass
</commit_message>
<xml_diff>
--- a/documenten/Functioneel&Technisch ontwerp.docx
+++ b/documenten/Functioneel&Technisch ontwerp.docx
@@ -4937,8 +4937,6 @@
               </w:rPr>
               <w:t xml:space="preserve">Weg </w:t>
             </w:r>
-            <w:bookmarkStart w:id="21" w:name="_GoBack"/>
-            <w:bookmarkEnd w:id="21"/>
             <w:r>
               <w:rPr>
                 <w:lang w:val="nl-NL"/>
@@ -5457,6 +5455,117 @@
           </w:p>
         </w:tc>
       </w:tr>
+      <w:tr>
+        <w:trPr>
+          <w:trHeight w:val="1077"/>
+        </w:trPr>
+        <w:tc>
+          <w:tcPr>
+            <w:tcW w:w="440" w:type="dxa"/>
+          </w:tcPr>
+          <w:p>
+            <w:pPr>
+              <w:pStyle w:val="Geenafstand"/>
+              <w:rPr>
+                <w:lang w:val="nl-NL"/>
+              </w:rPr>
+            </w:pPr>
+            <w:r>
+              <w:rPr>
+                <w:lang w:val="nl-NL"/>
+              </w:rPr>
+              <w:t>13</w:t>
+            </w:r>
+          </w:p>
+        </w:tc>
+        <w:tc>
+          <w:tcPr>
+            <w:tcW w:w="4656" w:type="dxa"/>
+          </w:tcPr>
+          <w:p>
+            <w:pPr>
+              <w:pStyle w:val="Geenafstand"/>
+              <w:rPr>
+                <w:lang w:val="nl-NL"/>
+              </w:rPr>
+            </w:pPr>
+            <w:r>
+              <w:rPr>
+                <w:lang w:val="nl-NL"/>
+              </w:rPr>
+              <w:t>Grass volledig</w:t>
+            </w:r>
+          </w:p>
+        </w:tc>
+        <w:tc>
+          <w:tcPr>
+            <w:tcW w:w="4309" w:type="dxa"/>
+          </w:tcPr>
+          <w:p>
+            <w:pPr>
+              <w:pStyle w:val="Geenafstand"/>
+              <w:rPr>
+                <w:noProof/>
+                <w:lang w:val="en-GB" w:eastAsia="en-GB"/>
+              </w:rPr>
+            </w:pPr>
+            <w:r>
+              <w:rPr>
+                <w:noProof/>
+                <w:lang w:val="en-GB" w:eastAsia="en-GB"/>
+              </w:rPr>
+              <w:drawing>
+                <wp:inline distT="0" distB="0" distL="0" distR="0" wp14:anchorId="233F5E38" wp14:editId="31A40548">
+                  <wp:extent cx="571500" cy="571500"/>
+                  <wp:effectExtent l="0" t="0" r="0" b="0"/>
+                  <wp:docPr id="18" name="Afbeelding 18" descr="C:\Users\Tim Nijborg\AppData\Local\Microsoft\Windows\INetCache\Content.Word\grass_full.png"/>
+                  <wp:cNvGraphicFramePr>
+                    <a:graphicFrameLocks xmlns:a="http://schemas.openxmlformats.org/drawingml/2006/main" noChangeAspect="1"/>
+                  </wp:cNvGraphicFramePr>
+                  <a:graphic xmlns:a="http://schemas.openxmlformats.org/drawingml/2006/main">
+                    <a:graphicData uri="http://schemas.openxmlformats.org/drawingml/2006/picture">
+                      <pic:pic xmlns:pic="http://schemas.openxmlformats.org/drawingml/2006/picture">
+                        <pic:nvPicPr>
+                          <pic:cNvPr id="0" name="Picture 1" descr="C:\Users\Tim Nijborg\AppData\Local\Microsoft\Windows\INetCache\Content.Word\grass_full.png"/>
+                          <pic:cNvPicPr>
+                            <a:picLocks noChangeAspect="1" noChangeArrowheads="1"/>
+                          </pic:cNvPicPr>
+                        </pic:nvPicPr>
+                        <pic:blipFill>
+                          <a:blip r:embed="rId25">
+                            <a:extLst>
+                              <a:ext uri="{28A0092B-C50C-407E-A947-70E740481C1C}">
+                                <a14:useLocalDpi xmlns:a14="http://schemas.microsoft.com/office/drawing/2010/main" val="0"/>
+                              </a:ext>
+                            </a:extLst>
+                          </a:blip>
+                          <a:srcRect/>
+                          <a:stretch>
+                            <a:fillRect/>
+                          </a:stretch>
+                        </pic:blipFill>
+                        <pic:spPr bwMode="auto">
+                          <a:xfrm>
+                            <a:off x="0" y="0"/>
+                            <a:ext cx="571500" cy="571500"/>
+                          </a:xfrm>
+                          <a:prstGeom prst="rect">
+                            <a:avLst/>
+                          </a:prstGeom>
+                          <a:noFill/>
+                          <a:ln>
+                            <a:noFill/>
+                          </a:ln>
+                        </pic:spPr>
+                      </pic:pic>
+                    </a:graphicData>
+                  </a:graphic>
+                </wp:inline>
+              </w:drawing>
+            </w:r>
+          </w:p>
+        </w:tc>
+      </w:tr>
     </w:tbl>
     <w:p>
       <w:pPr>
@@ -5465,9 +5574,11 @@
           <w:lang w:val="nl-NL"/>
         </w:rPr>
       </w:pPr>
+      <w:bookmarkStart w:id="21" w:name="_GoBack"/>
+      <w:bookmarkEnd w:id="21"/>
     </w:p>
     <w:sectPr>
-      <w:footerReference w:type="default" r:id="rId25"/>
+      <w:footerReference w:type="default" r:id="rId26"/>
       <w:pgSz w:w="12240" w:h="15840"/>
       <w:pgMar w:top="1440" w:right="1440" w:bottom="1440" w:left="1440" w:header="720" w:footer="720" w:gutter="0"/>
       <w:cols w:space="720"/>
@@ -7095,7 +7206,7 @@
 </file>
 
 <file path=customXml/itemProps1.xml><?xml version="1.0" encoding="utf-8"?>
-<ds:datastoreItem xmlns:ds="http://schemas.openxmlformats.org/officeDocument/2006/customXml" ds:itemID="{97576523-FCBE-40AB-89D7-32446C413547}">
+<ds:datastoreItem xmlns:ds="http://schemas.openxmlformats.org/officeDocument/2006/customXml" ds:itemID="{8AA04D8C-2300-49A0-AC16-390DBDD07CDC}">
   <ds:schemaRefs>
     <ds:schemaRef ds:uri="http://schemas.openxmlformats.org/officeDocument/2006/bibliography"/>
   </ds:schemaRefs>

</xml_diff>

<commit_message>
Updated FO for last time
</commit_message>
<xml_diff>
--- a/documenten/Functioneel&Technisch ontwerp.docx
+++ b/documenten/Functioneel&Technisch ontwerp.docx
@@ -411,7 +411,7 @@
         <w:rPr>
           <w:lang w:val="nl-NL"/>
         </w:rPr>
-        <w:t>1.0</w:t>
+        <w:t>1.1</w:t>
       </w:r>
     </w:p>
     <w:p>
@@ -690,13 +690,146 @@
           <w:r>
             <w:fldChar w:fldCharType="separate"/>
           </w:r>
-          <w:hyperlink w:anchor="_Toc497300962" w:history="1">
+          <w:bookmarkStart w:id="0" w:name="_GoBack"/>
+          <w:bookmarkEnd w:id="0"/>
+          <w:r>
+            <w:rPr>
+              <w:rStyle w:val="Hyperlink"/>
+              <w:noProof/>
+            </w:rPr>
+            <w:fldChar w:fldCharType="begin"/>
+          </w:r>
+          <w:r>
+            <w:rPr>
+              <w:rStyle w:val="Hyperlink"/>
+              <w:noProof/>
+            </w:rPr>
+            <w:instrText xml:space="preserve"> </w:instrText>
+          </w:r>
+          <w:r>
+            <w:rPr>
+              <w:noProof/>
+            </w:rPr>
+            <w:instrText>HYPERLINK \l "_Toc497306083"</w:instrText>
+          </w:r>
+          <w:r>
+            <w:rPr>
+              <w:rStyle w:val="Hyperlink"/>
+              <w:noProof/>
+            </w:rPr>
+            <w:instrText xml:space="preserve"> </w:instrText>
+          </w:r>
+          <w:r>
+            <w:rPr>
+              <w:rStyle w:val="Hyperlink"/>
+              <w:noProof/>
+            </w:rPr>
+          </w:r>
+          <w:r>
+            <w:rPr>
+              <w:rStyle w:val="Hyperlink"/>
+              <w:noProof/>
+            </w:rPr>
+            <w:fldChar w:fldCharType="separate"/>
+          </w:r>
+          <w:r>
+            <w:rPr>
+              <w:rStyle w:val="Hyperlink"/>
+              <w:noProof/>
+            </w:rPr>
+            <w:t>1.</w:t>
+          </w:r>
+          <w:r>
+            <w:rPr>
+              <w:rFonts w:eastAsiaTheme="minorEastAsia"/>
+              <w:noProof/>
+              <w:lang w:eastAsia="nl-NL"/>
+            </w:rPr>
+            <w:tab/>
+          </w:r>
+          <w:r>
+            <w:rPr>
+              <w:rStyle w:val="Hyperlink"/>
+              <w:noProof/>
+            </w:rPr>
+            <w:t>Inleiding</w:t>
+          </w:r>
+          <w:r>
+            <w:rPr>
+              <w:noProof/>
+              <w:webHidden/>
+            </w:rPr>
+            <w:tab/>
+          </w:r>
+          <w:r>
+            <w:rPr>
+              <w:noProof/>
+              <w:webHidden/>
+            </w:rPr>
+            <w:fldChar w:fldCharType="begin"/>
+          </w:r>
+          <w:r>
+            <w:rPr>
+              <w:noProof/>
+              <w:webHidden/>
+            </w:rPr>
+            <w:instrText xml:space="preserve"> PAGEREF _Toc497306083 \h </w:instrText>
+          </w:r>
+          <w:r>
+            <w:rPr>
+              <w:noProof/>
+              <w:webHidden/>
+            </w:rPr>
+          </w:r>
+          <w:r>
+            <w:rPr>
+              <w:noProof/>
+              <w:webHidden/>
+            </w:rPr>
+            <w:fldChar w:fldCharType="separate"/>
+          </w:r>
+          <w:r>
+            <w:rPr>
+              <w:noProof/>
+              <w:webHidden/>
+            </w:rPr>
+            <w:t>3</w:t>
+          </w:r>
+          <w:r>
+            <w:rPr>
+              <w:noProof/>
+              <w:webHidden/>
+            </w:rPr>
+            <w:fldChar w:fldCharType="end"/>
+          </w:r>
+          <w:r>
+            <w:rPr>
+              <w:rStyle w:val="Hyperlink"/>
+              <w:noProof/>
+            </w:rPr>
+            <w:fldChar w:fldCharType="end"/>
+          </w:r>
+        </w:p>
+        <w:p>
+          <w:pPr>
+            <w:pStyle w:val="Inhopg1"/>
+            <w:tabs>
+              <w:tab w:val="left" w:pos="440"/>
+              <w:tab w:val="right" w:leader="dot" w:pos="9350"/>
+            </w:tabs>
+            <w:rPr>
+              <w:rFonts w:eastAsiaTheme="minorEastAsia"/>
+              <w:noProof/>
+              <w:lang w:eastAsia="nl-NL"/>
+            </w:rPr>
+          </w:pPr>
+          <w:hyperlink w:anchor="_Toc497306084" w:history="1">
             <w:r>
               <w:rPr>
                 <w:rStyle w:val="Hyperlink"/>
                 <w:noProof/>
               </w:rPr>
-              <w:t>1.</w:t>
+              <w:t>2.</w:t>
             </w:r>
             <w:r>
               <w:rPr>
@@ -711,7 +844,7 @@
                 <w:rStyle w:val="Hyperlink"/>
                 <w:noProof/>
               </w:rPr>
-              <w:t>Inleiding</w:t>
+              <w:t>Functionele requirements</w:t>
             </w:r>
             <w:r>
               <w:rPr>
@@ -732,7 +865,7 @@
                 <w:noProof/>
                 <w:webHidden/>
               </w:rPr>
-              <w:instrText xml:space="preserve"> PAGEREF _Toc497300962 \h </w:instrText>
+              <w:instrText xml:space="preserve"> PAGEREF _Toc497306084 \h </w:instrText>
             </w:r>
             <w:r>
               <w:rPr>
@@ -752,7 +885,179 @@
                 <w:noProof/>
                 <w:webHidden/>
               </w:rPr>
-              <w:t>3</w:t>
+              <w:t>4</w:t>
+            </w:r>
+            <w:r>
+              <w:rPr>
+                <w:noProof/>
+                <w:webHidden/>
+              </w:rPr>
+              <w:fldChar w:fldCharType="end"/>
+            </w:r>
+          </w:hyperlink>
+        </w:p>
+        <w:p>
+          <w:pPr>
+            <w:pStyle w:val="Inhopg2"/>
+            <w:tabs>
+              <w:tab w:val="left" w:pos="880"/>
+              <w:tab w:val="right" w:leader="dot" w:pos="9350"/>
+            </w:tabs>
+            <w:rPr>
+              <w:rFonts w:eastAsiaTheme="minorEastAsia"/>
+              <w:noProof/>
+              <w:lang w:eastAsia="nl-NL"/>
+            </w:rPr>
+          </w:pPr>
+          <w:hyperlink w:anchor="_Toc497306085" w:history="1">
+            <w:r>
+              <w:rPr>
+                <w:rStyle w:val="Hyperlink"/>
+                <w:noProof/>
+              </w:rPr>
+              <w:t>2.1.</w:t>
+            </w:r>
+            <w:r>
+              <w:rPr>
+                <w:rFonts w:eastAsiaTheme="minorEastAsia"/>
+                <w:noProof/>
+                <w:lang w:eastAsia="nl-NL"/>
+              </w:rPr>
+              <w:tab/>
+            </w:r>
+            <w:r>
+              <w:rPr>
+                <w:rStyle w:val="Hyperlink"/>
+                <w:noProof/>
+              </w:rPr>
+              <w:t>Requirements</w:t>
+            </w:r>
+            <w:r>
+              <w:rPr>
+                <w:noProof/>
+                <w:webHidden/>
+              </w:rPr>
+              <w:tab/>
+            </w:r>
+            <w:r>
+              <w:rPr>
+                <w:noProof/>
+                <w:webHidden/>
+              </w:rPr>
+              <w:fldChar w:fldCharType="begin"/>
+            </w:r>
+            <w:r>
+              <w:rPr>
+                <w:noProof/>
+                <w:webHidden/>
+              </w:rPr>
+              <w:instrText xml:space="preserve"> PAGEREF _Toc497306085 \h </w:instrText>
+            </w:r>
+            <w:r>
+              <w:rPr>
+                <w:noProof/>
+                <w:webHidden/>
+              </w:rPr>
+            </w:r>
+            <w:r>
+              <w:rPr>
+                <w:noProof/>
+                <w:webHidden/>
+              </w:rPr>
+              <w:fldChar w:fldCharType="separate"/>
+            </w:r>
+            <w:r>
+              <w:rPr>
+                <w:noProof/>
+                <w:webHidden/>
+              </w:rPr>
+              <w:t>4</w:t>
+            </w:r>
+            <w:r>
+              <w:rPr>
+                <w:noProof/>
+                <w:webHidden/>
+              </w:rPr>
+              <w:fldChar w:fldCharType="end"/>
+            </w:r>
+          </w:hyperlink>
+        </w:p>
+        <w:p>
+          <w:pPr>
+            <w:pStyle w:val="Inhopg2"/>
+            <w:tabs>
+              <w:tab w:val="left" w:pos="880"/>
+              <w:tab w:val="right" w:leader="dot" w:pos="9350"/>
+            </w:tabs>
+            <w:rPr>
+              <w:rFonts w:eastAsiaTheme="minorEastAsia"/>
+              <w:noProof/>
+              <w:lang w:eastAsia="nl-NL"/>
+            </w:rPr>
+          </w:pPr>
+          <w:hyperlink w:anchor="_Toc497306086" w:history="1">
+            <w:r>
+              <w:rPr>
+                <w:rStyle w:val="Hyperlink"/>
+                <w:noProof/>
+              </w:rPr>
+              <w:t>2.2.</w:t>
+            </w:r>
+            <w:r>
+              <w:rPr>
+                <w:rFonts w:eastAsiaTheme="minorEastAsia"/>
+                <w:noProof/>
+                <w:lang w:eastAsia="nl-NL"/>
+              </w:rPr>
+              <w:tab/>
+            </w:r>
+            <w:r>
+              <w:rPr>
+                <w:rStyle w:val="Hyperlink"/>
+                <w:noProof/>
+              </w:rPr>
+              <w:t>Optionele requirements</w:t>
+            </w:r>
+            <w:r>
+              <w:rPr>
+                <w:noProof/>
+                <w:webHidden/>
+              </w:rPr>
+              <w:tab/>
+            </w:r>
+            <w:r>
+              <w:rPr>
+                <w:noProof/>
+                <w:webHidden/>
+              </w:rPr>
+              <w:fldChar w:fldCharType="begin"/>
+            </w:r>
+            <w:r>
+              <w:rPr>
+                <w:noProof/>
+                <w:webHidden/>
+              </w:rPr>
+              <w:instrText xml:space="preserve"> PAGEREF _Toc497306086 \h </w:instrText>
+            </w:r>
+            <w:r>
+              <w:rPr>
+                <w:noProof/>
+                <w:webHidden/>
+              </w:rPr>
+            </w:r>
+            <w:r>
+              <w:rPr>
+                <w:noProof/>
+                <w:webHidden/>
+              </w:rPr>
+              <w:fldChar w:fldCharType="separate"/>
+            </w:r>
+            <w:r>
+              <w:rPr>
+                <w:noProof/>
+                <w:webHidden/>
+              </w:rPr>
+              <w:t>4</w:t>
             </w:r>
             <w:r>
               <w:rPr>
@@ -776,13 +1081,13 @@
               <w:lang w:eastAsia="nl-NL"/>
             </w:rPr>
           </w:pPr>
-          <w:hyperlink w:anchor="_Toc497300963" w:history="1">
+          <w:hyperlink w:anchor="_Toc497306087" w:history="1">
             <w:r>
               <w:rPr>
                 <w:rStyle w:val="Hyperlink"/>
                 <w:noProof/>
               </w:rPr>
-              <w:t>2.</w:t>
+              <w:t>3.</w:t>
             </w:r>
             <w:r>
               <w:rPr>
@@ -797,7 +1102,7 @@
                 <w:rStyle w:val="Hyperlink"/>
                 <w:noProof/>
               </w:rPr>
-              <w:t>Functionele requirements</w:t>
+              <w:t>Objecten &amp; Obstakels in-game</w:t>
             </w:r>
             <w:r>
               <w:rPr>
@@ -818,7 +1123,7 @@
                 <w:noProof/>
                 <w:webHidden/>
               </w:rPr>
-              <w:instrText xml:space="preserve"> PAGEREF _Toc497300963 \h </w:instrText>
+              <w:instrText xml:space="preserve"> PAGEREF _Toc497306087 \h </w:instrText>
             </w:r>
             <w:r>
               <w:rPr>
@@ -838,7 +1143,93 @@
                 <w:noProof/>
                 <w:webHidden/>
               </w:rPr>
-              <w:t>4</w:t>
+              <w:t>5</w:t>
+            </w:r>
+            <w:r>
+              <w:rPr>
+                <w:noProof/>
+                <w:webHidden/>
+              </w:rPr>
+              <w:fldChar w:fldCharType="end"/>
+            </w:r>
+          </w:hyperlink>
+        </w:p>
+        <w:p>
+          <w:pPr>
+            <w:pStyle w:val="Inhopg1"/>
+            <w:tabs>
+              <w:tab w:val="left" w:pos="440"/>
+              <w:tab w:val="right" w:leader="dot" w:pos="9350"/>
+            </w:tabs>
+            <w:rPr>
+              <w:rFonts w:eastAsiaTheme="minorEastAsia"/>
+              <w:noProof/>
+              <w:lang w:eastAsia="nl-NL"/>
+            </w:rPr>
+          </w:pPr>
+          <w:hyperlink w:anchor="_Toc497306088" w:history="1">
+            <w:r>
+              <w:rPr>
+                <w:rStyle w:val="Hyperlink"/>
+                <w:noProof/>
+              </w:rPr>
+              <w:t>4.</w:t>
+            </w:r>
+            <w:r>
+              <w:rPr>
+                <w:rFonts w:eastAsiaTheme="minorEastAsia"/>
+                <w:noProof/>
+                <w:lang w:eastAsia="nl-NL"/>
+              </w:rPr>
+              <w:tab/>
+            </w:r>
+            <w:r>
+              <w:rPr>
+                <w:rStyle w:val="Hyperlink"/>
+                <w:noProof/>
+              </w:rPr>
+              <w:t>Start, eind en elementen</w:t>
+            </w:r>
+            <w:r>
+              <w:rPr>
+                <w:noProof/>
+                <w:webHidden/>
+              </w:rPr>
+              <w:tab/>
+            </w:r>
+            <w:r>
+              <w:rPr>
+                <w:noProof/>
+                <w:webHidden/>
+              </w:rPr>
+              <w:fldChar w:fldCharType="begin"/>
+            </w:r>
+            <w:r>
+              <w:rPr>
+                <w:noProof/>
+                <w:webHidden/>
+              </w:rPr>
+              <w:instrText xml:space="preserve"> PAGEREF _Toc497306088 \h </w:instrText>
+            </w:r>
+            <w:r>
+              <w:rPr>
+                <w:noProof/>
+                <w:webHidden/>
+              </w:rPr>
+            </w:r>
+            <w:r>
+              <w:rPr>
+                <w:noProof/>
+                <w:webHidden/>
+              </w:rPr>
+              <w:fldChar w:fldCharType="separate"/>
+            </w:r>
+            <w:r>
+              <w:rPr>
+                <w:noProof/>
+                <w:webHidden/>
+              </w:rPr>
+              <w:t>6</w:t>
             </w:r>
             <w:r>
               <w:rPr>
@@ -862,13 +1253,13 @@
               <w:lang w:eastAsia="nl-NL"/>
             </w:rPr>
           </w:pPr>
-          <w:hyperlink w:anchor="_Toc497300964" w:history="1">
+          <w:hyperlink w:anchor="_Toc497306089" w:history="1">
             <w:r>
               <w:rPr>
                 <w:rStyle w:val="Hyperlink"/>
                 <w:noProof/>
               </w:rPr>
-              <w:t>2.1.</w:t>
+              <w:t>4.1.</w:t>
             </w:r>
             <w:r>
               <w:rPr>
@@ -883,7 +1274,7 @@
                 <w:rStyle w:val="Hyperlink"/>
                 <w:noProof/>
               </w:rPr>
-              <w:t>Requirements</w:t>
+              <w:t>Start en Einde</w:t>
             </w:r>
             <w:r>
               <w:rPr>
@@ -904,7 +1295,7 @@
                 <w:noProof/>
                 <w:webHidden/>
               </w:rPr>
-              <w:instrText xml:space="preserve"> PAGEREF _Toc497300964 \h </w:instrText>
+              <w:instrText xml:space="preserve"> PAGEREF _Toc497306089 \h </w:instrText>
             </w:r>
             <w:r>
               <w:rPr>
@@ -924,7 +1315,7 @@
                 <w:noProof/>
                 <w:webHidden/>
               </w:rPr>
-              <w:t>4</w:t>
+              <w:t>6</w:t>
             </w:r>
             <w:r>
               <w:rPr>
@@ -948,13 +1339,13 @@
               <w:lang w:eastAsia="nl-NL"/>
             </w:rPr>
           </w:pPr>
-          <w:hyperlink w:anchor="_Toc497300965" w:history="1">
+          <w:hyperlink w:anchor="_Toc497306090" w:history="1">
             <w:r>
               <w:rPr>
                 <w:rStyle w:val="Hyperlink"/>
                 <w:noProof/>
               </w:rPr>
-              <w:t>2.2.</w:t>
+              <w:t>4.2.</w:t>
             </w:r>
             <w:r>
               <w:rPr>
@@ -969,7 +1360,7 @@
                 <w:rStyle w:val="Hyperlink"/>
                 <w:noProof/>
               </w:rPr>
-              <w:t>Optionele requirements</w:t>
+              <w:t>Elementen</w:t>
             </w:r>
             <w:r>
               <w:rPr>
@@ -990,7 +1381,7 @@
                 <w:noProof/>
                 <w:webHidden/>
               </w:rPr>
-              <w:instrText xml:space="preserve"> PAGEREF _Toc497300965 \h </w:instrText>
+              <w:instrText xml:space="preserve"> PAGEREF _Toc497306090 \h </w:instrText>
             </w:r>
             <w:r>
               <w:rPr>
@@ -1010,7 +1401,7 @@
                 <w:noProof/>
                 <w:webHidden/>
               </w:rPr>
-              <w:t>4</w:t>
+              <w:t>6</w:t>
             </w:r>
             <w:r>
               <w:rPr>
@@ -1034,13 +1425,13 @@
               <w:lang w:eastAsia="nl-NL"/>
             </w:rPr>
           </w:pPr>
-          <w:hyperlink w:anchor="_Toc497300966" w:history="1">
+          <w:hyperlink w:anchor="_Toc497306091" w:history="1">
             <w:r>
               <w:rPr>
                 <w:rStyle w:val="Hyperlink"/>
                 <w:noProof/>
               </w:rPr>
-              <w:t>3.</w:t>
+              <w:t>5.</w:t>
             </w:r>
             <w:r>
               <w:rPr>
@@ -1055,7 +1446,7 @@
                 <w:rStyle w:val="Hyperlink"/>
                 <w:noProof/>
               </w:rPr>
-              <w:t>Objecten &amp; Obstakels in-game</w:t>
+              <w:t>Schetsen</w:t>
             </w:r>
             <w:r>
               <w:rPr>
@@ -1076,7 +1467,7 @@
                 <w:noProof/>
                 <w:webHidden/>
               </w:rPr>
-              <w:instrText xml:space="preserve"> PAGEREF _Toc497300966 \h </w:instrText>
+              <w:instrText xml:space="preserve"> PAGEREF _Toc497306091 \h </w:instrText>
             </w:r>
             <w:r>
               <w:rPr>
@@ -1096,7 +1487,179 @@
                 <w:noProof/>
                 <w:webHidden/>
               </w:rPr>
-              <w:t>5</w:t>
+              <w:t>7</w:t>
+            </w:r>
+            <w:r>
+              <w:rPr>
+                <w:noProof/>
+                <w:webHidden/>
+              </w:rPr>
+              <w:fldChar w:fldCharType="end"/>
+            </w:r>
+          </w:hyperlink>
+        </w:p>
+        <w:p>
+          <w:pPr>
+            <w:pStyle w:val="Inhopg2"/>
+            <w:tabs>
+              <w:tab w:val="left" w:pos="880"/>
+              <w:tab w:val="right" w:leader="dot" w:pos="9350"/>
+            </w:tabs>
+            <w:rPr>
+              <w:rFonts w:eastAsiaTheme="minorEastAsia"/>
+              <w:noProof/>
+              <w:lang w:eastAsia="nl-NL"/>
+            </w:rPr>
+          </w:pPr>
+          <w:hyperlink w:anchor="_Toc497306092" w:history="1">
+            <w:r>
+              <w:rPr>
+                <w:rStyle w:val="Hyperlink"/>
+                <w:noProof/>
+              </w:rPr>
+              <w:t>5.1.</w:t>
+            </w:r>
+            <w:r>
+              <w:rPr>
+                <w:rFonts w:eastAsiaTheme="minorEastAsia"/>
+                <w:noProof/>
+                <w:lang w:eastAsia="nl-NL"/>
+              </w:rPr>
+              <w:tab/>
+            </w:r>
+            <w:r>
+              <w:rPr>
+                <w:rStyle w:val="Hyperlink"/>
+                <w:noProof/>
+              </w:rPr>
+              <w:t>Water map</w:t>
+            </w:r>
+            <w:r>
+              <w:rPr>
+                <w:noProof/>
+                <w:webHidden/>
+              </w:rPr>
+              <w:tab/>
+            </w:r>
+            <w:r>
+              <w:rPr>
+                <w:noProof/>
+                <w:webHidden/>
+              </w:rPr>
+              <w:fldChar w:fldCharType="begin"/>
+            </w:r>
+            <w:r>
+              <w:rPr>
+                <w:noProof/>
+                <w:webHidden/>
+              </w:rPr>
+              <w:instrText xml:space="preserve"> PAGEREF _Toc497306092 \h </w:instrText>
+            </w:r>
+            <w:r>
+              <w:rPr>
+                <w:noProof/>
+                <w:webHidden/>
+              </w:rPr>
+            </w:r>
+            <w:r>
+              <w:rPr>
+                <w:noProof/>
+                <w:webHidden/>
+              </w:rPr>
+              <w:fldChar w:fldCharType="separate"/>
+            </w:r>
+            <w:r>
+              <w:rPr>
+                <w:noProof/>
+                <w:webHidden/>
+              </w:rPr>
+              <w:t>7</w:t>
+            </w:r>
+            <w:r>
+              <w:rPr>
+                <w:noProof/>
+                <w:webHidden/>
+              </w:rPr>
+              <w:fldChar w:fldCharType="end"/>
+            </w:r>
+          </w:hyperlink>
+        </w:p>
+        <w:p>
+          <w:pPr>
+            <w:pStyle w:val="Inhopg2"/>
+            <w:tabs>
+              <w:tab w:val="left" w:pos="880"/>
+              <w:tab w:val="right" w:leader="dot" w:pos="9350"/>
+            </w:tabs>
+            <w:rPr>
+              <w:rFonts w:eastAsiaTheme="minorEastAsia"/>
+              <w:noProof/>
+              <w:lang w:eastAsia="nl-NL"/>
+            </w:rPr>
+          </w:pPr>
+          <w:hyperlink w:anchor="_Toc497306093" w:history="1">
+            <w:r>
+              <w:rPr>
+                <w:rStyle w:val="Hyperlink"/>
+                <w:noProof/>
+              </w:rPr>
+              <w:t>5.2.</w:t>
+            </w:r>
+            <w:r>
+              <w:rPr>
+                <w:rFonts w:eastAsiaTheme="minorEastAsia"/>
+                <w:noProof/>
+                <w:lang w:eastAsia="nl-NL"/>
+              </w:rPr>
+              <w:tab/>
+            </w:r>
+            <w:r>
+              <w:rPr>
+                <w:rStyle w:val="Hyperlink"/>
+                <w:noProof/>
+              </w:rPr>
+              <w:t>Woestijn map</w:t>
+            </w:r>
+            <w:r>
+              <w:rPr>
+                <w:noProof/>
+                <w:webHidden/>
+              </w:rPr>
+              <w:tab/>
+            </w:r>
+            <w:r>
+              <w:rPr>
+                <w:noProof/>
+                <w:webHidden/>
+              </w:rPr>
+              <w:fldChar w:fldCharType="begin"/>
+            </w:r>
+            <w:r>
+              <w:rPr>
+                <w:noProof/>
+                <w:webHidden/>
+              </w:rPr>
+              <w:instrText xml:space="preserve"> PAGEREF _Toc497306093 \h </w:instrText>
+            </w:r>
+            <w:r>
+              <w:rPr>
+                <w:noProof/>
+                <w:webHidden/>
+              </w:rPr>
+            </w:r>
+            <w:r>
+              <w:rPr>
+                <w:noProof/>
+                <w:webHidden/>
+              </w:rPr>
+              <w:fldChar w:fldCharType="separate"/>
+            </w:r>
+            <w:r>
+              <w:rPr>
+                <w:noProof/>
+                <w:webHidden/>
+              </w:rPr>
+              <w:t>8</w:t>
             </w:r>
             <w:r>
               <w:rPr>
@@ -1120,13 +1683,13 @@
               <w:lang w:eastAsia="nl-NL"/>
             </w:rPr>
           </w:pPr>
-          <w:hyperlink w:anchor="_Toc497300967" w:history="1">
+          <w:hyperlink w:anchor="_Toc497306094" w:history="1">
             <w:r>
               <w:rPr>
                 <w:rStyle w:val="Hyperlink"/>
                 <w:noProof/>
               </w:rPr>
-              <w:t>4.</w:t>
+              <w:t>6.</w:t>
             </w:r>
             <w:r>
               <w:rPr>
@@ -1141,7 +1704,7 @@
                 <w:rStyle w:val="Hyperlink"/>
                 <w:noProof/>
               </w:rPr>
-              <w:t>Start, eind en elementen</w:t>
+              <w:t>Technisch ontwerp</w:t>
             </w:r>
             <w:r>
               <w:rPr>
@@ -1162,7 +1725,7 @@
                 <w:noProof/>
                 <w:webHidden/>
               </w:rPr>
-              <w:instrText xml:space="preserve"> PAGEREF _Toc497300967 \h </w:instrText>
+              <w:instrText xml:space="preserve"> PAGEREF _Toc497306094 \h </w:instrText>
             </w:r>
             <w:r>
               <w:rPr>
@@ -1182,7 +1745,7 @@
                 <w:noProof/>
                 <w:webHidden/>
               </w:rPr>
-              <w:t>6</w:t>
+              <w:t>9</w:t>
             </w:r>
             <w:r>
               <w:rPr>
@@ -1206,13 +1769,13 @@
               <w:lang w:eastAsia="nl-NL"/>
             </w:rPr>
           </w:pPr>
-          <w:hyperlink w:anchor="_Toc497300968" w:history="1">
+          <w:hyperlink w:anchor="_Toc497306095" w:history="1">
             <w:r>
               <w:rPr>
                 <w:rStyle w:val="Hyperlink"/>
                 <w:noProof/>
               </w:rPr>
-              <w:t>4.1.</w:t>
+              <w:t>6.1.</w:t>
             </w:r>
             <w:r>
               <w:rPr>
@@ -1227,7 +1790,7 @@
                 <w:rStyle w:val="Hyperlink"/>
                 <w:noProof/>
               </w:rPr>
-              <w:t>Start en Einde</w:t>
+              <w:t>Klassen</w:t>
             </w:r>
             <w:r>
               <w:rPr>
@@ -1248,7 +1811,7 @@
                 <w:noProof/>
                 <w:webHidden/>
               </w:rPr>
-              <w:instrText xml:space="preserve"> PAGEREF _Toc497300968 \h </w:instrText>
+              <w:instrText xml:space="preserve"> PAGEREF _Toc497306095 \h </w:instrText>
             </w:r>
             <w:r>
               <w:rPr>
@@ -1268,7 +1831,427 @@
                 <w:noProof/>
                 <w:webHidden/>
               </w:rPr>
-              <w:t>6</w:t>
+              <w:t>9</w:t>
+            </w:r>
+            <w:r>
+              <w:rPr>
+                <w:noProof/>
+                <w:webHidden/>
+              </w:rPr>
+              <w:fldChar w:fldCharType="end"/>
+            </w:r>
+          </w:hyperlink>
+        </w:p>
+        <w:p>
+          <w:pPr>
+            <w:pStyle w:val="Inhopg3"/>
+            <w:tabs>
+              <w:tab w:val="right" w:leader="dot" w:pos="9350"/>
+            </w:tabs>
+            <w:rPr>
+              <w:rFonts w:eastAsiaTheme="minorEastAsia"/>
+              <w:noProof/>
+              <w:lang w:eastAsia="nl-NL"/>
+            </w:rPr>
+          </w:pPr>
+          <w:hyperlink w:anchor="_Toc497306096" w:history="1">
+            <w:r>
+              <w:rPr>
+                <w:rStyle w:val="Hyperlink"/>
+                <w:noProof/>
+              </w:rPr>
+              <w:t>Game</w:t>
+            </w:r>
+            <w:r>
+              <w:rPr>
+                <w:noProof/>
+                <w:webHidden/>
+              </w:rPr>
+              <w:tab/>
+            </w:r>
+            <w:r>
+              <w:rPr>
+                <w:noProof/>
+                <w:webHidden/>
+              </w:rPr>
+              <w:fldChar w:fldCharType="begin"/>
+            </w:r>
+            <w:r>
+              <w:rPr>
+                <w:noProof/>
+                <w:webHidden/>
+              </w:rPr>
+              <w:instrText xml:space="preserve"> PAGEREF _Toc497306096 \h </w:instrText>
+            </w:r>
+            <w:r>
+              <w:rPr>
+                <w:noProof/>
+                <w:webHidden/>
+              </w:rPr>
+            </w:r>
+            <w:r>
+              <w:rPr>
+                <w:noProof/>
+                <w:webHidden/>
+              </w:rPr>
+              <w:fldChar w:fldCharType="separate"/>
+            </w:r>
+            <w:r>
+              <w:rPr>
+                <w:noProof/>
+                <w:webHidden/>
+              </w:rPr>
+              <w:t>9</w:t>
+            </w:r>
+            <w:r>
+              <w:rPr>
+                <w:noProof/>
+                <w:webHidden/>
+              </w:rPr>
+              <w:fldChar w:fldCharType="end"/>
+            </w:r>
+          </w:hyperlink>
+        </w:p>
+        <w:p>
+          <w:pPr>
+            <w:pStyle w:val="Inhopg3"/>
+            <w:tabs>
+              <w:tab w:val="right" w:leader="dot" w:pos="9350"/>
+            </w:tabs>
+            <w:rPr>
+              <w:rFonts w:eastAsiaTheme="minorEastAsia"/>
+              <w:noProof/>
+              <w:lang w:eastAsia="nl-NL"/>
+            </w:rPr>
+          </w:pPr>
+          <w:hyperlink w:anchor="_Toc497306097" w:history="1">
+            <w:r>
+              <w:rPr>
+                <w:rStyle w:val="Hyperlink"/>
+                <w:noProof/>
+              </w:rPr>
+              <w:t>LevelBuilder</w:t>
+            </w:r>
+            <w:r>
+              <w:rPr>
+                <w:noProof/>
+                <w:webHidden/>
+              </w:rPr>
+              <w:tab/>
+            </w:r>
+            <w:r>
+              <w:rPr>
+                <w:noProof/>
+                <w:webHidden/>
+              </w:rPr>
+              <w:fldChar w:fldCharType="begin"/>
+            </w:r>
+            <w:r>
+              <w:rPr>
+                <w:noProof/>
+                <w:webHidden/>
+              </w:rPr>
+              <w:instrText xml:space="preserve"> PAGEREF _Toc497306097 \h </w:instrText>
+            </w:r>
+            <w:r>
+              <w:rPr>
+                <w:noProof/>
+                <w:webHidden/>
+              </w:rPr>
+            </w:r>
+            <w:r>
+              <w:rPr>
+                <w:noProof/>
+                <w:webHidden/>
+              </w:rPr>
+              <w:fldChar w:fldCharType="separate"/>
+            </w:r>
+            <w:r>
+              <w:rPr>
+                <w:noProof/>
+                <w:webHidden/>
+              </w:rPr>
+              <w:t>9</w:t>
+            </w:r>
+            <w:r>
+              <w:rPr>
+                <w:noProof/>
+                <w:webHidden/>
+              </w:rPr>
+              <w:fldChar w:fldCharType="end"/>
+            </w:r>
+          </w:hyperlink>
+        </w:p>
+        <w:p>
+          <w:pPr>
+            <w:pStyle w:val="Inhopg3"/>
+            <w:tabs>
+              <w:tab w:val="right" w:leader="dot" w:pos="9350"/>
+            </w:tabs>
+            <w:rPr>
+              <w:rFonts w:eastAsiaTheme="minorEastAsia"/>
+              <w:noProof/>
+              <w:lang w:eastAsia="nl-NL"/>
+            </w:rPr>
+          </w:pPr>
+          <w:hyperlink w:anchor="_Toc497306098" w:history="1">
+            <w:r>
+              <w:rPr>
+                <w:rStyle w:val="Hyperlink"/>
+                <w:noProof/>
+              </w:rPr>
+              <w:t>Level</w:t>
+            </w:r>
+            <w:r>
+              <w:rPr>
+                <w:noProof/>
+                <w:webHidden/>
+              </w:rPr>
+              <w:tab/>
+            </w:r>
+            <w:r>
+              <w:rPr>
+                <w:noProof/>
+                <w:webHidden/>
+              </w:rPr>
+              <w:fldChar w:fldCharType="begin"/>
+            </w:r>
+            <w:r>
+              <w:rPr>
+                <w:noProof/>
+                <w:webHidden/>
+              </w:rPr>
+              <w:instrText xml:space="preserve"> PAGEREF _Toc497306098 \h </w:instrText>
+            </w:r>
+            <w:r>
+              <w:rPr>
+                <w:noProof/>
+                <w:webHidden/>
+              </w:rPr>
+            </w:r>
+            <w:r>
+              <w:rPr>
+                <w:noProof/>
+                <w:webHidden/>
+              </w:rPr>
+              <w:fldChar w:fldCharType="separate"/>
+            </w:r>
+            <w:r>
+              <w:rPr>
+                <w:noProof/>
+                <w:webHidden/>
+              </w:rPr>
+              <w:t>9</w:t>
+            </w:r>
+            <w:r>
+              <w:rPr>
+                <w:noProof/>
+                <w:webHidden/>
+              </w:rPr>
+              <w:fldChar w:fldCharType="end"/>
+            </w:r>
+          </w:hyperlink>
+        </w:p>
+        <w:p>
+          <w:pPr>
+            <w:pStyle w:val="Inhopg3"/>
+            <w:tabs>
+              <w:tab w:val="right" w:leader="dot" w:pos="9350"/>
+            </w:tabs>
+            <w:rPr>
+              <w:rFonts w:eastAsiaTheme="minorEastAsia"/>
+              <w:noProof/>
+              <w:lang w:eastAsia="nl-NL"/>
+            </w:rPr>
+          </w:pPr>
+          <w:hyperlink w:anchor="_Toc497306099" w:history="1">
+            <w:r>
+              <w:rPr>
+                <w:rStyle w:val="Hyperlink"/>
+                <w:noProof/>
+              </w:rPr>
+              <w:t>Maps</w:t>
+            </w:r>
+            <w:r>
+              <w:rPr>
+                <w:noProof/>
+                <w:webHidden/>
+              </w:rPr>
+              <w:tab/>
+            </w:r>
+            <w:r>
+              <w:rPr>
+                <w:noProof/>
+                <w:webHidden/>
+              </w:rPr>
+              <w:fldChar w:fldCharType="begin"/>
+            </w:r>
+            <w:r>
+              <w:rPr>
+                <w:noProof/>
+                <w:webHidden/>
+              </w:rPr>
+              <w:instrText xml:space="preserve"> PAGEREF _Toc497306099 \h </w:instrText>
+            </w:r>
+            <w:r>
+              <w:rPr>
+                <w:noProof/>
+                <w:webHidden/>
+              </w:rPr>
+            </w:r>
+            <w:r>
+              <w:rPr>
+                <w:noProof/>
+                <w:webHidden/>
+              </w:rPr>
+              <w:fldChar w:fldCharType="separate"/>
+            </w:r>
+            <w:r>
+              <w:rPr>
+                <w:noProof/>
+                <w:webHidden/>
+              </w:rPr>
+              <w:t>9</w:t>
+            </w:r>
+            <w:r>
+              <w:rPr>
+                <w:noProof/>
+                <w:webHidden/>
+              </w:rPr>
+              <w:fldChar w:fldCharType="end"/>
+            </w:r>
+          </w:hyperlink>
+        </w:p>
+        <w:p>
+          <w:pPr>
+            <w:pStyle w:val="Inhopg3"/>
+            <w:tabs>
+              <w:tab w:val="right" w:leader="dot" w:pos="9350"/>
+            </w:tabs>
+            <w:rPr>
+              <w:rFonts w:eastAsiaTheme="minorEastAsia"/>
+              <w:noProof/>
+              <w:lang w:eastAsia="nl-NL"/>
+            </w:rPr>
+          </w:pPr>
+          <w:hyperlink w:anchor="_Toc497306100" w:history="1">
+            <w:r>
+              <w:rPr>
+                <w:rStyle w:val="Hyperlink"/>
+                <w:noProof/>
+              </w:rPr>
+              <w:t>Car</w:t>
+            </w:r>
+            <w:r>
+              <w:rPr>
+                <w:noProof/>
+                <w:webHidden/>
+              </w:rPr>
+              <w:tab/>
+            </w:r>
+            <w:r>
+              <w:rPr>
+                <w:noProof/>
+                <w:webHidden/>
+              </w:rPr>
+              <w:fldChar w:fldCharType="begin"/>
+            </w:r>
+            <w:r>
+              <w:rPr>
+                <w:noProof/>
+                <w:webHidden/>
+              </w:rPr>
+              <w:instrText xml:space="preserve"> PAGEREF _Toc497306100 \h </w:instrText>
+            </w:r>
+            <w:r>
+              <w:rPr>
+                <w:noProof/>
+                <w:webHidden/>
+              </w:rPr>
+            </w:r>
+            <w:r>
+              <w:rPr>
+                <w:noProof/>
+                <w:webHidden/>
+              </w:rPr>
+              <w:fldChar w:fldCharType="separate"/>
+            </w:r>
+            <w:r>
+              <w:rPr>
+                <w:noProof/>
+                <w:webHidden/>
+              </w:rPr>
+              <w:t>9</w:t>
+            </w:r>
+            <w:r>
+              <w:rPr>
+                <w:noProof/>
+                <w:webHidden/>
+              </w:rPr>
+              <w:fldChar w:fldCharType="end"/>
+            </w:r>
+          </w:hyperlink>
+        </w:p>
+        <w:p>
+          <w:pPr>
+            <w:pStyle w:val="Inhopg3"/>
+            <w:tabs>
+              <w:tab w:val="right" w:leader="dot" w:pos="9350"/>
+            </w:tabs>
+            <w:rPr>
+              <w:rFonts w:eastAsiaTheme="minorEastAsia"/>
+              <w:noProof/>
+              <w:lang w:eastAsia="nl-NL"/>
+            </w:rPr>
+          </w:pPr>
+          <w:hyperlink w:anchor="_Toc497306101" w:history="1">
+            <w:r>
+              <w:rPr>
+                <w:rStyle w:val="Hyperlink"/>
+                <w:noProof/>
+              </w:rPr>
+              <w:t>Keys</w:t>
+            </w:r>
+            <w:r>
+              <w:rPr>
+                <w:noProof/>
+                <w:webHidden/>
+              </w:rPr>
+              <w:tab/>
+            </w:r>
+            <w:r>
+              <w:rPr>
+                <w:noProof/>
+                <w:webHidden/>
+              </w:rPr>
+              <w:fldChar w:fldCharType="begin"/>
+            </w:r>
+            <w:r>
+              <w:rPr>
+                <w:noProof/>
+                <w:webHidden/>
+              </w:rPr>
+              <w:instrText xml:space="preserve"> PAGEREF _Toc497306101 \h </w:instrText>
+            </w:r>
+            <w:r>
+              <w:rPr>
+                <w:noProof/>
+                <w:webHidden/>
+              </w:rPr>
+            </w:r>
+            <w:r>
+              <w:rPr>
+                <w:noProof/>
+                <w:webHidden/>
+              </w:rPr>
+              <w:fldChar w:fldCharType="separate"/>
+            </w:r>
+            <w:r>
+              <w:rPr>
+                <w:noProof/>
+                <w:webHidden/>
+              </w:rPr>
+              <w:t>9</w:t>
             </w:r>
             <w:r>
               <w:rPr>
@@ -1292,13 +2275,13 @@
               <w:lang w:eastAsia="nl-NL"/>
             </w:rPr>
           </w:pPr>
-          <w:hyperlink w:anchor="_Toc497300969" w:history="1">
+          <w:hyperlink w:anchor="_Toc497306102" w:history="1">
             <w:r>
               <w:rPr>
                 <w:rStyle w:val="Hyperlink"/>
                 <w:noProof/>
               </w:rPr>
-              <w:t>4.2.</w:t>
+              <w:t>6.2.</w:t>
             </w:r>
             <w:r>
               <w:rPr>
@@ -1313,7 +2296,7 @@
                 <w:rStyle w:val="Hyperlink"/>
                 <w:noProof/>
               </w:rPr>
-              <w:t>Elementen</w:t>
+              <w:t>Klassen diagram</w:t>
             </w:r>
             <w:r>
               <w:rPr>
@@ -1334,7 +2317,7 @@
                 <w:noProof/>
                 <w:webHidden/>
               </w:rPr>
-              <w:instrText xml:space="preserve"> PAGEREF _Toc497300969 \h </w:instrText>
+              <w:instrText xml:space="preserve"> PAGEREF _Toc497306102 \h </w:instrText>
             </w:r>
             <w:r>
               <w:rPr>
@@ -1354,93 +2337,7 @@
                 <w:noProof/>
                 <w:webHidden/>
               </w:rPr>
-              <w:t>6</w:t>
-            </w:r>
-            <w:r>
-              <w:rPr>
-                <w:noProof/>
-                <w:webHidden/>
-              </w:rPr>
-              <w:fldChar w:fldCharType="end"/>
-            </w:r>
-          </w:hyperlink>
-        </w:p>
-        <w:p>
-          <w:pPr>
-            <w:pStyle w:val="Inhopg1"/>
-            <w:tabs>
-              <w:tab w:val="left" w:pos="440"/>
-              <w:tab w:val="right" w:leader="dot" w:pos="9350"/>
-            </w:tabs>
-            <w:rPr>
-              <w:rFonts w:eastAsiaTheme="minorEastAsia"/>
-              <w:noProof/>
-              <w:lang w:eastAsia="nl-NL"/>
-            </w:rPr>
-          </w:pPr>
-          <w:hyperlink w:anchor="_Toc497300970" w:history="1">
-            <w:r>
-              <w:rPr>
-                <w:rStyle w:val="Hyperlink"/>
-                <w:noProof/>
-              </w:rPr>
-              <w:t>5.</w:t>
-            </w:r>
-            <w:r>
-              <w:rPr>
-                <w:rFonts w:eastAsiaTheme="minorEastAsia"/>
-                <w:noProof/>
-                <w:lang w:eastAsia="nl-NL"/>
-              </w:rPr>
-              <w:tab/>
-            </w:r>
-            <w:r>
-              <w:rPr>
-                <w:rStyle w:val="Hyperlink"/>
-                <w:noProof/>
-              </w:rPr>
-              <w:t>Schetsen</w:t>
-            </w:r>
-            <w:r>
-              <w:rPr>
-                <w:noProof/>
-                <w:webHidden/>
-              </w:rPr>
-              <w:tab/>
-            </w:r>
-            <w:r>
-              <w:rPr>
-                <w:noProof/>
-                <w:webHidden/>
-              </w:rPr>
-              <w:fldChar w:fldCharType="begin"/>
-            </w:r>
-            <w:r>
-              <w:rPr>
-                <w:noProof/>
-                <w:webHidden/>
-              </w:rPr>
-              <w:instrText xml:space="preserve"> PAGEREF _Toc497300970 \h </w:instrText>
-            </w:r>
-            <w:r>
-              <w:rPr>
-                <w:noProof/>
-                <w:webHidden/>
-              </w:rPr>
-            </w:r>
-            <w:r>
-              <w:rPr>
-                <w:noProof/>
-                <w:webHidden/>
-              </w:rPr>
-              <w:fldChar w:fldCharType="separate"/>
-            </w:r>
-            <w:r>
-              <w:rPr>
-                <w:noProof/>
-                <w:webHidden/>
-              </w:rPr>
-              <w:t>7</w:t>
+              <w:t>10</w:t>
             </w:r>
             <w:r>
               <w:rPr>
@@ -1464,13 +2361,13 @@
               <w:lang w:eastAsia="nl-NL"/>
             </w:rPr>
           </w:pPr>
-          <w:hyperlink w:anchor="_Toc497300971" w:history="1">
+          <w:hyperlink w:anchor="_Toc497306103" w:history="1">
             <w:r>
               <w:rPr>
                 <w:rStyle w:val="Hyperlink"/>
                 <w:noProof/>
               </w:rPr>
-              <w:t>5.1.</w:t>
+              <w:t>6.3.</w:t>
             </w:r>
             <w:r>
               <w:rPr>
@@ -1485,7 +2382,7 @@
                 <w:rStyle w:val="Hyperlink"/>
                 <w:noProof/>
               </w:rPr>
-              <w:t>Water map</w:t>
+              <w:t>Tile ID’s</w:t>
             </w:r>
             <w:r>
               <w:rPr>
@@ -1506,857 +2403,7 @@
                 <w:noProof/>
                 <w:webHidden/>
               </w:rPr>
-              <w:instrText xml:space="preserve"> PAGEREF _Toc497300971 \h </w:instrText>
-            </w:r>
-            <w:r>
-              <w:rPr>
-                <w:noProof/>
-                <w:webHidden/>
-              </w:rPr>
-            </w:r>
-            <w:r>
-              <w:rPr>
-                <w:noProof/>
-                <w:webHidden/>
-              </w:rPr>
-              <w:fldChar w:fldCharType="separate"/>
-            </w:r>
-            <w:r>
-              <w:rPr>
-                <w:noProof/>
-                <w:webHidden/>
-              </w:rPr>
-              <w:t>7</w:t>
-            </w:r>
-            <w:r>
-              <w:rPr>
-                <w:noProof/>
-                <w:webHidden/>
-              </w:rPr>
-              <w:fldChar w:fldCharType="end"/>
-            </w:r>
-          </w:hyperlink>
-        </w:p>
-        <w:p>
-          <w:pPr>
-            <w:pStyle w:val="Inhopg2"/>
-            <w:tabs>
-              <w:tab w:val="left" w:pos="880"/>
-              <w:tab w:val="right" w:leader="dot" w:pos="9350"/>
-            </w:tabs>
-            <w:rPr>
-              <w:rFonts w:eastAsiaTheme="minorEastAsia"/>
-              <w:noProof/>
-              <w:lang w:eastAsia="nl-NL"/>
-            </w:rPr>
-          </w:pPr>
-          <w:hyperlink w:anchor="_Toc497300972" w:history="1">
-            <w:r>
-              <w:rPr>
-                <w:rStyle w:val="Hyperlink"/>
-                <w:noProof/>
-              </w:rPr>
-              <w:t>5.2.</w:t>
-            </w:r>
-            <w:r>
-              <w:rPr>
-                <w:rFonts w:eastAsiaTheme="minorEastAsia"/>
-                <w:noProof/>
-                <w:lang w:eastAsia="nl-NL"/>
-              </w:rPr>
-              <w:tab/>
-            </w:r>
-            <w:r>
-              <w:rPr>
-                <w:rStyle w:val="Hyperlink"/>
-                <w:noProof/>
-              </w:rPr>
-              <w:t>Woestijn map</w:t>
-            </w:r>
-            <w:r>
-              <w:rPr>
-                <w:noProof/>
-                <w:webHidden/>
-              </w:rPr>
-              <w:tab/>
-            </w:r>
-            <w:r>
-              <w:rPr>
-                <w:noProof/>
-                <w:webHidden/>
-              </w:rPr>
-              <w:fldChar w:fldCharType="begin"/>
-            </w:r>
-            <w:r>
-              <w:rPr>
-                <w:noProof/>
-                <w:webHidden/>
-              </w:rPr>
-              <w:instrText xml:space="preserve"> PAGEREF _Toc497300972 \h </w:instrText>
-            </w:r>
-            <w:r>
-              <w:rPr>
-                <w:noProof/>
-                <w:webHidden/>
-              </w:rPr>
-            </w:r>
-            <w:r>
-              <w:rPr>
-                <w:noProof/>
-                <w:webHidden/>
-              </w:rPr>
-              <w:fldChar w:fldCharType="separate"/>
-            </w:r>
-            <w:r>
-              <w:rPr>
-                <w:noProof/>
-                <w:webHidden/>
-              </w:rPr>
-              <w:t>8</w:t>
-            </w:r>
-            <w:r>
-              <w:rPr>
-                <w:noProof/>
-                <w:webHidden/>
-              </w:rPr>
-              <w:fldChar w:fldCharType="end"/>
-            </w:r>
-          </w:hyperlink>
-        </w:p>
-        <w:p>
-          <w:pPr>
-            <w:pStyle w:val="Inhopg1"/>
-            <w:tabs>
-              <w:tab w:val="left" w:pos="440"/>
-              <w:tab w:val="right" w:leader="dot" w:pos="9350"/>
-            </w:tabs>
-            <w:rPr>
-              <w:rFonts w:eastAsiaTheme="minorEastAsia"/>
-              <w:noProof/>
-              <w:lang w:eastAsia="nl-NL"/>
-            </w:rPr>
-          </w:pPr>
-          <w:hyperlink w:anchor="_Toc497300973" w:history="1">
-            <w:r>
-              <w:rPr>
-                <w:rStyle w:val="Hyperlink"/>
-                <w:noProof/>
-              </w:rPr>
-              <w:t>6.</w:t>
-            </w:r>
-            <w:r>
-              <w:rPr>
-                <w:rFonts w:eastAsiaTheme="minorEastAsia"/>
-                <w:noProof/>
-                <w:lang w:eastAsia="nl-NL"/>
-              </w:rPr>
-              <w:tab/>
-            </w:r>
-            <w:r>
-              <w:rPr>
-                <w:rStyle w:val="Hyperlink"/>
-                <w:noProof/>
-              </w:rPr>
-              <w:t>Technisch ontwerp</w:t>
-            </w:r>
-            <w:r>
-              <w:rPr>
-                <w:noProof/>
-                <w:webHidden/>
-              </w:rPr>
-              <w:tab/>
-            </w:r>
-            <w:r>
-              <w:rPr>
-                <w:noProof/>
-                <w:webHidden/>
-              </w:rPr>
-              <w:fldChar w:fldCharType="begin"/>
-            </w:r>
-            <w:r>
-              <w:rPr>
-                <w:noProof/>
-                <w:webHidden/>
-              </w:rPr>
-              <w:instrText xml:space="preserve"> PAGEREF _Toc497300973 \h </w:instrText>
-            </w:r>
-            <w:r>
-              <w:rPr>
-                <w:noProof/>
-                <w:webHidden/>
-              </w:rPr>
-            </w:r>
-            <w:r>
-              <w:rPr>
-                <w:noProof/>
-                <w:webHidden/>
-              </w:rPr>
-              <w:fldChar w:fldCharType="separate"/>
-            </w:r>
-            <w:r>
-              <w:rPr>
-                <w:noProof/>
-                <w:webHidden/>
-              </w:rPr>
-              <w:t>9</w:t>
-            </w:r>
-            <w:r>
-              <w:rPr>
-                <w:noProof/>
-                <w:webHidden/>
-              </w:rPr>
-              <w:fldChar w:fldCharType="end"/>
-            </w:r>
-          </w:hyperlink>
-        </w:p>
-        <w:p>
-          <w:pPr>
-            <w:pStyle w:val="Inhopg2"/>
-            <w:tabs>
-              <w:tab w:val="left" w:pos="880"/>
-              <w:tab w:val="right" w:leader="dot" w:pos="9350"/>
-            </w:tabs>
-            <w:rPr>
-              <w:rFonts w:eastAsiaTheme="minorEastAsia"/>
-              <w:noProof/>
-              <w:lang w:eastAsia="nl-NL"/>
-            </w:rPr>
-          </w:pPr>
-          <w:hyperlink w:anchor="_Toc497300974" w:history="1">
-            <w:r>
-              <w:rPr>
-                <w:rStyle w:val="Hyperlink"/>
-                <w:noProof/>
-              </w:rPr>
-              <w:t>6.1.</w:t>
-            </w:r>
-            <w:r>
-              <w:rPr>
-                <w:rFonts w:eastAsiaTheme="minorEastAsia"/>
-                <w:noProof/>
-                <w:lang w:eastAsia="nl-NL"/>
-              </w:rPr>
-              <w:tab/>
-            </w:r>
-            <w:r>
-              <w:rPr>
-                <w:rStyle w:val="Hyperlink"/>
-                <w:noProof/>
-              </w:rPr>
-              <w:t>Klassen</w:t>
-            </w:r>
-            <w:r>
-              <w:rPr>
-                <w:noProof/>
-                <w:webHidden/>
-              </w:rPr>
-              <w:tab/>
-            </w:r>
-            <w:r>
-              <w:rPr>
-                <w:noProof/>
-                <w:webHidden/>
-              </w:rPr>
-              <w:fldChar w:fldCharType="begin"/>
-            </w:r>
-            <w:r>
-              <w:rPr>
-                <w:noProof/>
-                <w:webHidden/>
-              </w:rPr>
-              <w:instrText xml:space="preserve"> PAGEREF _Toc497300974 \h </w:instrText>
-            </w:r>
-            <w:r>
-              <w:rPr>
-                <w:noProof/>
-                <w:webHidden/>
-              </w:rPr>
-            </w:r>
-            <w:r>
-              <w:rPr>
-                <w:noProof/>
-                <w:webHidden/>
-              </w:rPr>
-              <w:fldChar w:fldCharType="separate"/>
-            </w:r>
-            <w:r>
-              <w:rPr>
-                <w:noProof/>
-                <w:webHidden/>
-              </w:rPr>
-              <w:t>9</w:t>
-            </w:r>
-            <w:r>
-              <w:rPr>
-                <w:noProof/>
-                <w:webHidden/>
-              </w:rPr>
-              <w:fldChar w:fldCharType="end"/>
-            </w:r>
-          </w:hyperlink>
-        </w:p>
-        <w:p>
-          <w:pPr>
-            <w:pStyle w:val="Inhopg3"/>
-            <w:tabs>
-              <w:tab w:val="right" w:leader="dot" w:pos="9350"/>
-            </w:tabs>
-            <w:rPr>
-              <w:rFonts w:eastAsiaTheme="minorEastAsia"/>
-              <w:noProof/>
-              <w:lang w:eastAsia="nl-NL"/>
-            </w:rPr>
-          </w:pPr>
-          <w:hyperlink w:anchor="_Toc497300975" w:history="1">
-            <w:r>
-              <w:rPr>
-                <w:rStyle w:val="Hyperlink"/>
-                <w:noProof/>
-              </w:rPr>
-              <w:t>Game</w:t>
-            </w:r>
-            <w:r>
-              <w:rPr>
-                <w:noProof/>
-                <w:webHidden/>
-              </w:rPr>
-              <w:tab/>
-            </w:r>
-            <w:r>
-              <w:rPr>
-                <w:noProof/>
-                <w:webHidden/>
-              </w:rPr>
-              <w:fldChar w:fldCharType="begin"/>
-            </w:r>
-            <w:r>
-              <w:rPr>
-                <w:noProof/>
-                <w:webHidden/>
-              </w:rPr>
-              <w:instrText xml:space="preserve"> PAGEREF _Toc497300975 \h </w:instrText>
-            </w:r>
-            <w:r>
-              <w:rPr>
-                <w:noProof/>
-                <w:webHidden/>
-              </w:rPr>
-            </w:r>
-            <w:r>
-              <w:rPr>
-                <w:noProof/>
-                <w:webHidden/>
-              </w:rPr>
-              <w:fldChar w:fldCharType="separate"/>
-            </w:r>
-            <w:r>
-              <w:rPr>
-                <w:noProof/>
-                <w:webHidden/>
-              </w:rPr>
-              <w:t>9</w:t>
-            </w:r>
-            <w:r>
-              <w:rPr>
-                <w:noProof/>
-                <w:webHidden/>
-              </w:rPr>
-              <w:fldChar w:fldCharType="end"/>
-            </w:r>
-          </w:hyperlink>
-        </w:p>
-        <w:p>
-          <w:pPr>
-            <w:pStyle w:val="Inhopg3"/>
-            <w:tabs>
-              <w:tab w:val="right" w:leader="dot" w:pos="9350"/>
-            </w:tabs>
-            <w:rPr>
-              <w:rFonts w:eastAsiaTheme="minorEastAsia"/>
-              <w:noProof/>
-              <w:lang w:eastAsia="nl-NL"/>
-            </w:rPr>
-          </w:pPr>
-          <w:hyperlink w:anchor="_Toc497300976" w:history="1">
-            <w:r>
-              <w:rPr>
-                <w:rStyle w:val="Hyperlink"/>
-                <w:noProof/>
-              </w:rPr>
-              <w:t>LevelBuilder</w:t>
-            </w:r>
-            <w:r>
-              <w:rPr>
-                <w:noProof/>
-                <w:webHidden/>
-              </w:rPr>
-              <w:tab/>
-            </w:r>
-            <w:r>
-              <w:rPr>
-                <w:noProof/>
-                <w:webHidden/>
-              </w:rPr>
-              <w:fldChar w:fldCharType="begin"/>
-            </w:r>
-            <w:r>
-              <w:rPr>
-                <w:noProof/>
-                <w:webHidden/>
-              </w:rPr>
-              <w:instrText xml:space="preserve"> PAGEREF _Toc497300976 \h </w:instrText>
-            </w:r>
-            <w:r>
-              <w:rPr>
-                <w:noProof/>
-                <w:webHidden/>
-              </w:rPr>
-            </w:r>
-            <w:r>
-              <w:rPr>
-                <w:noProof/>
-                <w:webHidden/>
-              </w:rPr>
-              <w:fldChar w:fldCharType="separate"/>
-            </w:r>
-            <w:r>
-              <w:rPr>
-                <w:noProof/>
-                <w:webHidden/>
-              </w:rPr>
-              <w:t>9</w:t>
-            </w:r>
-            <w:r>
-              <w:rPr>
-                <w:noProof/>
-                <w:webHidden/>
-              </w:rPr>
-              <w:fldChar w:fldCharType="end"/>
-            </w:r>
-          </w:hyperlink>
-        </w:p>
-        <w:p>
-          <w:pPr>
-            <w:pStyle w:val="Inhopg3"/>
-            <w:tabs>
-              <w:tab w:val="right" w:leader="dot" w:pos="9350"/>
-            </w:tabs>
-            <w:rPr>
-              <w:rFonts w:eastAsiaTheme="minorEastAsia"/>
-              <w:noProof/>
-              <w:lang w:eastAsia="nl-NL"/>
-            </w:rPr>
-          </w:pPr>
-          <w:hyperlink w:anchor="_Toc497300977" w:history="1">
-            <w:r>
-              <w:rPr>
-                <w:rStyle w:val="Hyperlink"/>
-                <w:noProof/>
-              </w:rPr>
-              <w:t>Level</w:t>
-            </w:r>
-            <w:r>
-              <w:rPr>
-                <w:noProof/>
-                <w:webHidden/>
-              </w:rPr>
-              <w:tab/>
-            </w:r>
-            <w:r>
-              <w:rPr>
-                <w:noProof/>
-                <w:webHidden/>
-              </w:rPr>
-              <w:fldChar w:fldCharType="begin"/>
-            </w:r>
-            <w:r>
-              <w:rPr>
-                <w:noProof/>
-                <w:webHidden/>
-              </w:rPr>
-              <w:instrText xml:space="preserve"> PAGEREF _Toc497300977 \h </w:instrText>
-            </w:r>
-            <w:r>
-              <w:rPr>
-                <w:noProof/>
-                <w:webHidden/>
-              </w:rPr>
-            </w:r>
-            <w:r>
-              <w:rPr>
-                <w:noProof/>
-                <w:webHidden/>
-              </w:rPr>
-              <w:fldChar w:fldCharType="separate"/>
-            </w:r>
-            <w:r>
-              <w:rPr>
-                <w:noProof/>
-                <w:webHidden/>
-              </w:rPr>
-              <w:t>9</w:t>
-            </w:r>
-            <w:r>
-              <w:rPr>
-                <w:noProof/>
-                <w:webHidden/>
-              </w:rPr>
-              <w:fldChar w:fldCharType="end"/>
-            </w:r>
-          </w:hyperlink>
-        </w:p>
-        <w:p>
-          <w:pPr>
-            <w:pStyle w:val="Inhopg3"/>
-            <w:tabs>
-              <w:tab w:val="right" w:leader="dot" w:pos="9350"/>
-            </w:tabs>
-            <w:rPr>
-              <w:rFonts w:eastAsiaTheme="minorEastAsia"/>
-              <w:noProof/>
-              <w:lang w:eastAsia="nl-NL"/>
-            </w:rPr>
-          </w:pPr>
-          <w:hyperlink w:anchor="_Toc497300978" w:history="1">
-            <w:r>
-              <w:rPr>
-                <w:rStyle w:val="Hyperlink"/>
-                <w:noProof/>
-              </w:rPr>
-              <w:t>Maps</w:t>
-            </w:r>
-            <w:r>
-              <w:rPr>
-                <w:noProof/>
-                <w:webHidden/>
-              </w:rPr>
-              <w:tab/>
-            </w:r>
-            <w:r>
-              <w:rPr>
-                <w:noProof/>
-                <w:webHidden/>
-              </w:rPr>
-              <w:fldChar w:fldCharType="begin"/>
-            </w:r>
-            <w:r>
-              <w:rPr>
-                <w:noProof/>
-                <w:webHidden/>
-              </w:rPr>
-              <w:instrText xml:space="preserve"> PAGEREF _Toc497300978 \h </w:instrText>
-            </w:r>
-            <w:r>
-              <w:rPr>
-                <w:noProof/>
-                <w:webHidden/>
-              </w:rPr>
-            </w:r>
-            <w:r>
-              <w:rPr>
-                <w:noProof/>
-                <w:webHidden/>
-              </w:rPr>
-              <w:fldChar w:fldCharType="separate"/>
-            </w:r>
-            <w:r>
-              <w:rPr>
-                <w:noProof/>
-                <w:webHidden/>
-              </w:rPr>
-              <w:t>9</w:t>
-            </w:r>
-            <w:r>
-              <w:rPr>
-                <w:noProof/>
-                <w:webHidden/>
-              </w:rPr>
-              <w:fldChar w:fldCharType="end"/>
-            </w:r>
-          </w:hyperlink>
-        </w:p>
-        <w:p>
-          <w:pPr>
-            <w:pStyle w:val="Inhopg3"/>
-            <w:tabs>
-              <w:tab w:val="right" w:leader="dot" w:pos="9350"/>
-            </w:tabs>
-            <w:rPr>
-              <w:rFonts w:eastAsiaTheme="minorEastAsia"/>
-              <w:noProof/>
-              <w:lang w:eastAsia="nl-NL"/>
-            </w:rPr>
-          </w:pPr>
-          <w:hyperlink w:anchor="_Toc497300979" w:history="1">
-            <w:r>
-              <w:rPr>
-                <w:rStyle w:val="Hyperlink"/>
-                <w:noProof/>
-              </w:rPr>
-              <w:t>Car</w:t>
-            </w:r>
-            <w:r>
-              <w:rPr>
-                <w:noProof/>
-                <w:webHidden/>
-              </w:rPr>
-              <w:tab/>
-            </w:r>
-            <w:r>
-              <w:rPr>
-                <w:noProof/>
-                <w:webHidden/>
-              </w:rPr>
-              <w:fldChar w:fldCharType="begin"/>
-            </w:r>
-            <w:r>
-              <w:rPr>
-                <w:noProof/>
-                <w:webHidden/>
-              </w:rPr>
-              <w:instrText xml:space="preserve"> PAGEREF _Toc497300979 \h </w:instrText>
-            </w:r>
-            <w:r>
-              <w:rPr>
-                <w:noProof/>
-                <w:webHidden/>
-              </w:rPr>
-            </w:r>
-            <w:r>
-              <w:rPr>
-                <w:noProof/>
-                <w:webHidden/>
-              </w:rPr>
-              <w:fldChar w:fldCharType="separate"/>
-            </w:r>
-            <w:r>
-              <w:rPr>
-                <w:noProof/>
-                <w:webHidden/>
-              </w:rPr>
-              <w:t>9</w:t>
-            </w:r>
-            <w:r>
-              <w:rPr>
-                <w:noProof/>
-                <w:webHidden/>
-              </w:rPr>
-              <w:fldChar w:fldCharType="end"/>
-            </w:r>
-          </w:hyperlink>
-        </w:p>
-        <w:p>
-          <w:pPr>
-            <w:pStyle w:val="Inhopg3"/>
-            <w:tabs>
-              <w:tab w:val="right" w:leader="dot" w:pos="9350"/>
-            </w:tabs>
-            <w:rPr>
-              <w:rFonts w:eastAsiaTheme="minorEastAsia"/>
-              <w:noProof/>
-              <w:lang w:eastAsia="nl-NL"/>
-            </w:rPr>
-          </w:pPr>
-          <w:hyperlink w:anchor="_Toc497300980" w:history="1">
-            <w:r>
-              <w:rPr>
-                <w:rStyle w:val="Hyperlink"/>
-                <w:noProof/>
-              </w:rPr>
-              <w:t>Keys</w:t>
-            </w:r>
-            <w:r>
-              <w:rPr>
-                <w:noProof/>
-                <w:webHidden/>
-              </w:rPr>
-              <w:tab/>
-            </w:r>
-            <w:r>
-              <w:rPr>
-                <w:noProof/>
-                <w:webHidden/>
-              </w:rPr>
-              <w:fldChar w:fldCharType="begin"/>
-            </w:r>
-            <w:r>
-              <w:rPr>
-                <w:noProof/>
-                <w:webHidden/>
-              </w:rPr>
-              <w:instrText xml:space="preserve"> PAGEREF _Toc497300980 \h </w:instrText>
-            </w:r>
-            <w:r>
-              <w:rPr>
-                <w:noProof/>
-                <w:webHidden/>
-              </w:rPr>
-            </w:r>
-            <w:r>
-              <w:rPr>
-                <w:noProof/>
-                <w:webHidden/>
-              </w:rPr>
-              <w:fldChar w:fldCharType="separate"/>
-            </w:r>
-            <w:r>
-              <w:rPr>
-                <w:noProof/>
-                <w:webHidden/>
-              </w:rPr>
-              <w:t>9</w:t>
-            </w:r>
-            <w:r>
-              <w:rPr>
-                <w:noProof/>
-                <w:webHidden/>
-              </w:rPr>
-              <w:fldChar w:fldCharType="end"/>
-            </w:r>
-          </w:hyperlink>
-        </w:p>
-        <w:p>
-          <w:pPr>
-            <w:pStyle w:val="Inhopg2"/>
-            <w:tabs>
-              <w:tab w:val="left" w:pos="880"/>
-              <w:tab w:val="right" w:leader="dot" w:pos="9350"/>
-            </w:tabs>
-            <w:rPr>
-              <w:rFonts w:eastAsiaTheme="minorEastAsia"/>
-              <w:noProof/>
-              <w:lang w:eastAsia="nl-NL"/>
-            </w:rPr>
-          </w:pPr>
-          <w:hyperlink w:anchor="_Toc497300981" w:history="1">
-            <w:r>
-              <w:rPr>
-                <w:rStyle w:val="Hyperlink"/>
-                <w:noProof/>
-              </w:rPr>
-              <w:t>6.2.</w:t>
-            </w:r>
-            <w:r>
-              <w:rPr>
-                <w:rFonts w:eastAsiaTheme="minorEastAsia"/>
-                <w:noProof/>
-                <w:lang w:eastAsia="nl-NL"/>
-              </w:rPr>
-              <w:tab/>
-            </w:r>
-            <w:r>
-              <w:rPr>
-                <w:rStyle w:val="Hyperlink"/>
-                <w:noProof/>
-              </w:rPr>
-              <w:t>Klassen diagram</w:t>
-            </w:r>
-            <w:r>
-              <w:rPr>
-                <w:noProof/>
-                <w:webHidden/>
-              </w:rPr>
-              <w:tab/>
-            </w:r>
-            <w:r>
-              <w:rPr>
-                <w:noProof/>
-                <w:webHidden/>
-              </w:rPr>
-              <w:fldChar w:fldCharType="begin"/>
-            </w:r>
-            <w:r>
-              <w:rPr>
-                <w:noProof/>
-                <w:webHidden/>
-              </w:rPr>
-              <w:instrText xml:space="preserve"> PAGEREF _Toc497300981 \h </w:instrText>
-            </w:r>
-            <w:r>
-              <w:rPr>
-                <w:noProof/>
-                <w:webHidden/>
-              </w:rPr>
-            </w:r>
-            <w:r>
-              <w:rPr>
-                <w:noProof/>
-                <w:webHidden/>
-              </w:rPr>
-              <w:fldChar w:fldCharType="separate"/>
-            </w:r>
-            <w:r>
-              <w:rPr>
-                <w:noProof/>
-                <w:webHidden/>
-              </w:rPr>
-              <w:t>10</w:t>
-            </w:r>
-            <w:r>
-              <w:rPr>
-                <w:noProof/>
-                <w:webHidden/>
-              </w:rPr>
-              <w:fldChar w:fldCharType="end"/>
-            </w:r>
-          </w:hyperlink>
-        </w:p>
-        <w:p>
-          <w:pPr>
-            <w:pStyle w:val="Inhopg2"/>
-            <w:tabs>
-              <w:tab w:val="left" w:pos="880"/>
-              <w:tab w:val="right" w:leader="dot" w:pos="9350"/>
-            </w:tabs>
-            <w:rPr>
-              <w:rFonts w:eastAsiaTheme="minorEastAsia"/>
-              <w:noProof/>
-              <w:lang w:eastAsia="nl-NL"/>
-            </w:rPr>
-          </w:pPr>
-          <w:hyperlink w:anchor="_Toc497300982" w:history="1">
-            <w:r>
-              <w:rPr>
-                <w:rStyle w:val="Hyperlink"/>
-                <w:noProof/>
-              </w:rPr>
-              <w:t>6.3.</w:t>
-            </w:r>
-            <w:r>
-              <w:rPr>
-                <w:rFonts w:eastAsiaTheme="minorEastAsia"/>
-                <w:noProof/>
-                <w:lang w:eastAsia="nl-NL"/>
-              </w:rPr>
-              <w:tab/>
-            </w:r>
-            <w:r>
-              <w:rPr>
-                <w:rStyle w:val="Hyperlink"/>
-                <w:noProof/>
-              </w:rPr>
-              <w:t>Tile ID’s</w:t>
-            </w:r>
-            <w:r>
-              <w:rPr>
-                <w:noProof/>
-                <w:webHidden/>
-              </w:rPr>
-              <w:tab/>
-            </w:r>
-            <w:r>
-              <w:rPr>
-                <w:noProof/>
-                <w:webHidden/>
-              </w:rPr>
-              <w:fldChar w:fldCharType="begin"/>
-            </w:r>
-            <w:r>
-              <w:rPr>
-                <w:noProof/>
-                <w:webHidden/>
-              </w:rPr>
-              <w:instrText xml:space="preserve"> PAGEREF _Toc497300982 \h </w:instrText>
+              <w:instrText xml:space="preserve"> PAGEREF _Toc497306103 \h </w:instrText>
             </w:r>
             <w:r>
               <w:rPr>
@@ -2419,12 +2466,12 @@
       <w:r>
         <w:br w:type="page"/>
       </w:r>
-      <w:bookmarkStart w:id="0" w:name="_Toc497300962"/>
+      <w:bookmarkStart w:id="1" w:name="_Toc497306083"/>
       <w:r>
         <w:lastRenderedPageBreak/>
         <w:t>Inleiding</w:t>
       </w:r>
-      <w:bookmarkEnd w:id="0"/>
+      <w:bookmarkEnd w:id="1"/>
     </w:p>
     <w:p/>
     <w:p>
@@ -2516,12 +2563,12 @@
           <w:numId w:val="2"/>
         </w:numPr>
       </w:pPr>
-      <w:bookmarkStart w:id="1" w:name="_Toc497300963"/>
+      <w:bookmarkStart w:id="2" w:name="_Toc497306084"/>
       <w:r>
         <w:lastRenderedPageBreak/>
         <w:t>Functionele requirements</w:t>
       </w:r>
-      <w:bookmarkEnd w:id="1"/>
+      <w:bookmarkEnd w:id="2"/>
     </w:p>
     <w:p/>
     <w:p>
@@ -2570,11 +2617,11 @@
           <w:numId w:val="2"/>
         </w:numPr>
       </w:pPr>
-      <w:bookmarkStart w:id="2" w:name="_Toc497300964"/>
+      <w:bookmarkStart w:id="3" w:name="_Toc497306085"/>
       <w:r>
         <w:t>Requirements</w:t>
       </w:r>
-      <w:bookmarkEnd w:id="2"/>
+      <w:bookmarkEnd w:id="3"/>
     </w:p>
     <w:p>
       <w:pPr>
@@ -2779,11 +2826,11 @@
           <w:numId w:val="2"/>
         </w:numPr>
       </w:pPr>
-      <w:bookmarkStart w:id="3" w:name="_Toc497300965"/>
+      <w:bookmarkStart w:id="4" w:name="_Toc497306086"/>
       <w:r>
         <w:t>Optionele requirements</w:t>
       </w:r>
-      <w:bookmarkEnd w:id="3"/>
+      <w:bookmarkEnd w:id="4"/>
     </w:p>
     <w:p/>
     <w:p>
@@ -2879,12 +2926,12 @@
           <w:numId w:val="2"/>
         </w:numPr>
       </w:pPr>
-      <w:bookmarkStart w:id="4" w:name="_Toc497300966"/>
+      <w:bookmarkStart w:id="5" w:name="_Toc497306087"/>
       <w:r>
         <w:lastRenderedPageBreak/>
         <w:t>Objecten &amp; Obstakels in-game</w:t>
       </w:r>
-      <w:bookmarkEnd w:id="4"/>
+      <w:bookmarkEnd w:id="5"/>
     </w:p>
     <w:p>
       <w:r>
@@ -3263,12 +3310,12 @@
           <w:numId w:val="2"/>
         </w:numPr>
       </w:pPr>
-      <w:bookmarkStart w:id="5" w:name="_Toc497300967"/>
+      <w:bookmarkStart w:id="6" w:name="_Toc497306088"/>
       <w:r>
         <w:lastRenderedPageBreak/>
         <w:t>Start, eind en elementen</w:t>
       </w:r>
-      <w:bookmarkEnd w:id="5"/>
+      <w:bookmarkEnd w:id="6"/>
     </w:p>
     <w:p/>
     <w:p>
@@ -3285,11 +3332,11 @@
           <w:numId w:val="2"/>
         </w:numPr>
       </w:pPr>
-      <w:bookmarkStart w:id="6" w:name="_Toc497300968"/>
+      <w:bookmarkStart w:id="7" w:name="_Toc497306089"/>
       <w:r>
         <w:t>Start en Einde</w:t>
       </w:r>
-      <w:bookmarkEnd w:id="6"/>
+      <w:bookmarkEnd w:id="7"/>
     </w:p>
     <w:p>
       <w:r>
@@ -3340,11 +3387,11 @@
           <w:numId w:val="2"/>
         </w:numPr>
       </w:pPr>
-      <w:bookmarkStart w:id="7" w:name="_Toc497300969"/>
+      <w:bookmarkStart w:id="8" w:name="_Toc497306090"/>
       <w:r>
         <w:t>Elementen</w:t>
       </w:r>
-      <w:bookmarkEnd w:id="7"/>
+      <w:bookmarkEnd w:id="8"/>
     </w:p>
     <w:p>
       <w:r>
@@ -3446,12 +3493,12 @@
           <w:numId w:val="2"/>
         </w:numPr>
       </w:pPr>
-      <w:bookmarkStart w:id="8" w:name="_Toc497300970"/>
+      <w:bookmarkStart w:id="9" w:name="_Toc497306091"/>
       <w:r>
         <w:lastRenderedPageBreak/>
         <w:t>Schetsen</w:t>
       </w:r>
-      <w:bookmarkEnd w:id="8"/>
+      <w:bookmarkEnd w:id="9"/>
     </w:p>
     <w:p>
       <w:pPr>
@@ -3461,11 +3508,11 @@
           <w:numId w:val="2"/>
         </w:numPr>
       </w:pPr>
-      <w:bookmarkStart w:id="9" w:name="_Toc497300971"/>
+      <w:bookmarkStart w:id="10" w:name="_Toc497306092"/>
       <w:r>
         <w:t>Water map</w:t>
       </w:r>
-      <w:bookmarkEnd w:id="9"/>
+      <w:bookmarkEnd w:id="10"/>
     </w:p>
     <w:p>
       <w:r>
@@ -3535,12 +3582,12 @@
           <w:numId w:val="2"/>
         </w:numPr>
       </w:pPr>
-      <w:bookmarkStart w:id="10" w:name="_Toc497300972"/>
+      <w:bookmarkStart w:id="11" w:name="_Toc497306093"/>
       <w:r>
         <w:lastRenderedPageBreak/>
         <w:t>Woestijn map</w:t>
       </w:r>
-      <w:bookmarkEnd w:id="10"/>
+      <w:bookmarkEnd w:id="11"/>
     </w:p>
     <w:p>
       <w:r>
@@ -3604,12 +3651,12 @@
           <w:numId w:val="2"/>
         </w:numPr>
       </w:pPr>
-      <w:bookmarkStart w:id="11" w:name="_Toc497300973"/>
+      <w:bookmarkStart w:id="12" w:name="_Toc497306094"/>
       <w:r>
         <w:lastRenderedPageBreak/>
         <w:t>Technisch ontwerp</w:t>
       </w:r>
-      <w:bookmarkEnd w:id="11"/>
+      <w:bookmarkEnd w:id="12"/>
     </w:p>
     <w:p>
       <w:pPr>
@@ -3659,21 +3706,21 @@
           <w:numId w:val="2"/>
         </w:numPr>
       </w:pPr>
-      <w:bookmarkStart w:id="12" w:name="_Toc497300974"/>
+      <w:bookmarkStart w:id="13" w:name="_Toc497306095"/>
       <w:r>
         <w:t>Klassen</w:t>
       </w:r>
-      <w:bookmarkEnd w:id="12"/>
+      <w:bookmarkEnd w:id="13"/>
     </w:p>
     <w:p>
       <w:pPr>
         <w:pStyle w:val="Kop3"/>
       </w:pPr>
-      <w:bookmarkStart w:id="13" w:name="_Toc497300975"/>
+      <w:bookmarkStart w:id="14" w:name="_Toc497306096"/>
       <w:r>
         <w:t>Game</w:t>
       </w:r>
-      <w:bookmarkEnd w:id="13"/>
+      <w:bookmarkEnd w:id="14"/>
     </w:p>
     <w:p>
       <w:pPr>
@@ -3701,11 +3748,11 @@
       <w:pPr>
         <w:pStyle w:val="Kop3"/>
       </w:pPr>
-      <w:bookmarkStart w:id="14" w:name="_Toc497300976"/>
+      <w:bookmarkStart w:id="15" w:name="_Toc497306097"/>
       <w:r>
         <w:t>LevelBuilder</w:t>
       </w:r>
-      <w:bookmarkEnd w:id="14"/>
+      <w:bookmarkEnd w:id="15"/>
     </w:p>
     <w:p>
       <w:r>
@@ -3734,11 +3781,11 @@
       <w:pPr>
         <w:pStyle w:val="Kop3"/>
       </w:pPr>
-      <w:bookmarkStart w:id="15" w:name="_Toc497300977"/>
+      <w:bookmarkStart w:id="16" w:name="_Toc497306098"/>
       <w:r>
         <w:t>Level</w:t>
       </w:r>
-      <w:bookmarkEnd w:id="15"/>
+      <w:bookmarkEnd w:id="16"/>
     </w:p>
     <w:p>
       <w:r>
@@ -3749,11 +3796,11 @@
       <w:pPr>
         <w:pStyle w:val="Kop3"/>
       </w:pPr>
-      <w:bookmarkStart w:id="16" w:name="_Toc497300978"/>
+      <w:bookmarkStart w:id="17" w:name="_Toc497306099"/>
       <w:r>
         <w:t>Maps</w:t>
       </w:r>
-      <w:bookmarkEnd w:id="16"/>
+      <w:bookmarkEnd w:id="17"/>
     </w:p>
     <w:p>
       <w:r>
@@ -3764,11 +3811,11 @@
       <w:pPr>
         <w:pStyle w:val="Kop3"/>
       </w:pPr>
-      <w:bookmarkStart w:id="17" w:name="_Toc497300979"/>
+      <w:bookmarkStart w:id="18" w:name="_Toc497306100"/>
       <w:r>
         <w:t>Car</w:t>
       </w:r>
-      <w:bookmarkEnd w:id="17"/>
+      <w:bookmarkEnd w:id="18"/>
     </w:p>
     <w:p>
       <w:r>
@@ -3779,11 +3826,11 @@
       <w:pPr>
         <w:pStyle w:val="Kop3"/>
       </w:pPr>
-      <w:bookmarkStart w:id="18" w:name="_Toc497300980"/>
+      <w:bookmarkStart w:id="19" w:name="_Toc497306101"/>
       <w:r>
         <w:t>Keys</w:t>
       </w:r>
-      <w:bookmarkEnd w:id="18"/>
+      <w:bookmarkEnd w:id="19"/>
     </w:p>
     <w:p>
       <w:r>
@@ -3803,12 +3850,12 @@
           <w:numId w:val="2"/>
         </w:numPr>
       </w:pPr>
-      <w:bookmarkStart w:id="19" w:name="_Toc497300981"/>
+      <w:bookmarkStart w:id="20" w:name="_Toc497306102"/>
       <w:r>
         <w:lastRenderedPageBreak/>
         <w:t>Klassen diagram</w:t>
       </w:r>
-      <w:bookmarkEnd w:id="19"/>
+      <w:bookmarkEnd w:id="20"/>
     </w:p>
     <w:p>
       <w:pPr>
@@ -3837,10 +3884,10 @@
           <w:lang w:val="en-GB" w:eastAsia="en-GB"/>
         </w:rPr>
         <w:drawing>
-          <wp:inline distT="0" distB="0" distL="0" distR="0" wp14:anchorId="14FEE765" wp14:editId="11FFBDCC">
+          <wp:inline distT="0" distB="0" distL="0" distR="0" wp14:anchorId="53968BE7" wp14:editId="28AAE948">
             <wp:extent cx="5934075" cy="4133850"/>
             <wp:effectExtent l="0" t="0" r="9525" b="0"/>
-            <wp:docPr id="7" name="Afbeelding 7" descr="C:\Users\Tim Nijborg\AppData\Local\Microsoft\Windows\INetCache\Content.Word\Klassediagram.png"/>
+            <wp:docPr id="19" name="Afbeelding 19" descr="C:\Users\Tim Nijborg\AppData\Local\Microsoft\Windows\INetCache\Content.Word\Klassediagram.png"/>
             <wp:cNvGraphicFramePr>
               <a:graphicFrameLocks xmlns:a="http://schemas.openxmlformats.org/drawingml/2006/main" noChangeAspect="1"/>
             </wp:cNvGraphicFramePr>
@@ -3915,11 +3962,11 @@
           <w:numId w:val="2"/>
         </w:numPr>
       </w:pPr>
-      <w:bookmarkStart w:id="20" w:name="_Toc497300982"/>
+      <w:bookmarkStart w:id="21" w:name="_Toc497306103"/>
       <w:r>
         <w:t>Tile ID’s</w:t>
       </w:r>
-      <w:bookmarkEnd w:id="20"/>
+      <w:bookmarkEnd w:id="21"/>
       <w:r>
         <w:t xml:space="preserve"> </w:t>
       </w:r>
@@ -5574,8 +5621,6 @@
           <w:lang w:val="nl-NL"/>
         </w:rPr>
       </w:pPr>
-      <w:bookmarkStart w:id="21" w:name="_GoBack"/>
-      <w:bookmarkEnd w:id="21"/>
     </w:p>
     <w:sectPr>
       <w:footerReference w:type="default" r:id="rId26"/>
@@ -7206,7 +7251,7 @@
 </file>
 
 <file path=customXml/itemProps1.xml><?xml version="1.0" encoding="utf-8"?>
-<ds:datastoreItem xmlns:ds="http://schemas.openxmlformats.org/officeDocument/2006/customXml" ds:itemID="{8AA04D8C-2300-49A0-AC16-390DBDD07CDC}">
+<ds:datastoreItem xmlns:ds="http://schemas.openxmlformats.org/officeDocument/2006/customXml" ds:itemID="{F06A0288-3F6F-4E4A-A7AA-49B7132C4169}">
   <ds:schemaRefs>
     <ds:schemaRef ds:uri="http://schemas.openxmlformats.org/officeDocument/2006/bibliography"/>
   </ds:schemaRefs>

</xml_diff>

<commit_message>
Updated FO and class diagram
</commit_message>
<xml_diff>
--- a/documenten/Functioneel&Technisch ontwerp.docx
+++ b/documenten/Functioneel&Technisch ontwerp.docx
@@ -411,8 +411,10 @@
         <w:rPr>
           <w:lang w:val="nl-NL"/>
         </w:rPr>
-        <w:t>1.1</w:t>
-      </w:r>
+        <w:t>1.2</w:t>
+      </w:r>
+      <w:bookmarkStart w:id="0" w:name="_GoBack"/>
+      <w:bookmarkEnd w:id="0"/>
     </w:p>
     <w:p>
       <w:pPr>
@@ -690,125 +692,78 @@
           <w:r>
             <w:fldChar w:fldCharType="separate"/>
           </w:r>
-          <w:bookmarkStart w:id="0" w:name="_GoBack"/>
-          <w:bookmarkEnd w:id="0"/>
-          <w:r>
-            <w:rPr>
-              <w:rStyle w:val="Hyperlink"/>
-              <w:noProof/>
-            </w:rPr>
-            <w:fldChar w:fldCharType="begin"/>
-          </w:r>
-          <w:r>
-            <w:rPr>
-              <w:rStyle w:val="Hyperlink"/>
-              <w:noProof/>
-            </w:rPr>
-            <w:instrText xml:space="preserve"> </w:instrText>
-          </w:r>
-          <w:r>
-            <w:rPr>
-              <w:noProof/>
-            </w:rPr>
-            <w:instrText>HYPERLINK \l "_Toc497306083"</w:instrText>
-          </w:r>
-          <w:r>
-            <w:rPr>
-              <w:rStyle w:val="Hyperlink"/>
-              <w:noProof/>
-            </w:rPr>
-            <w:instrText xml:space="preserve"> </w:instrText>
-          </w:r>
-          <w:r>
-            <w:rPr>
-              <w:rStyle w:val="Hyperlink"/>
-              <w:noProof/>
-            </w:rPr>
-          </w:r>
-          <w:r>
-            <w:rPr>
-              <w:rStyle w:val="Hyperlink"/>
-              <w:noProof/>
-            </w:rPr>
-            <w:fldChar w:fldCharType="separate"/>
-          </w:r>
-          <w:r>
-            <w:rPr>
-              <w:rStyle w:val="Hyperlink"/>
-              <w:noProof/>
-            </w:rPr>
-            <w:t>1.</w:t>
-          </w:r>
-          <w:r>
-            <w:rPr>
-              <w:rFonts w:eastAsiaTheme="minorEastAsia"/>
-              <w:noProof/>
-              <w:lang w:eastAsia="nl-NL"/>
-            </w:rPr>
-            <w:tab/>
-          </w:r>
-          <w:r>
-            <w:rPr>
-              <w:rStyle w:val="Hyperlink"/>
-              <w:noProof/>
-            </w:rPr>
-            <w:t>Inleiding</w:t>
-          </w:r>
-          <w:r>
-            <w:rPr>
-              <w:noProof/>
-              <w:webHidden/>
-            </w:rPr>
-            <w:tab/>
-          </w:r>
-          <w:r>
-            <w:rPr>
-              <w:noProof/>
-              <w:webHidden/>
-            </w:rPr>
-            <w:fldChar w:fldCharType="begin"/>
-          </w:r>
-          <w:r>
-            <w:rPr>
-              <w:noProof/>
-              <w:webHidden/>
-            </w:rPr>
-            <w:instrText xml:space="preserve"> PAGEREF _Toc497306083 \h </w:instrText>
-          </w:r>
-          <w:r>
-            <w:rPr>
-              <w:noProof/>
-              <w:webHidden/>
-            </w:rPr>
-          </w:r>
-          <w:r>
-            <w:rPr>
-              <w:noProof/>
-              <w:webHidden/>
-            </w:rPr>
-            <w:fldChar w:fldCharType="separate"/>
-          </w:r>
-          <w:r>
-            <w:rPr>
-              <w:noProof/>
-              <w:webHidden/>
-            </w:rPr>
-            <w:t>3</w:t>
-          </w:r>
-          <w:r>
-            <w:rPr>
-              <w:noProof/>
-              <w:webHidden/>
-            </w:rPr>
-            <w:fldChar w:fldCharType="end"/>
-          </w:r>
-          <w:r>
-            <w:rPr>
-              <w:rStyle w:val="Hyperlink"/>
-              <w:noProof/>
-            </w:rPr>
-            <w:fldChar w:fldCharType="end"/>
-          </w:r>
+          <w:hyperlink w:anchor="_Toc497306083" w:history="1">
+            <w:r>
+              <w:rPr>
+                <w:rStyle w:val="Hyperlink"/>
+                <w:noProof/>
+              </w:rPr>
+              <w:t>1.</w:t>
+            </w:r>
+            <w:r>
+              <w:rPr>
+                <w:rFonts w:eastAsiaTheme="minorEastAsia"/>
+                <w:noProof/>
+                <w:lang w:eastAsia="nl-NL"/>
+              </w:rPr>
+              <w:tab/>
+            </w:r>
+            <w:r>
+              <w:rPr>
+                <w:rStyle w:val="Hyperlink"/>
+                <w:noProof/>
+              </w:rPr>
+              <w:t>Inleiding</w:t>
+            </w:r>
+            <w:r>
+              <w:rPr>
+                <w:noProof/>
+                <w:webHidden/>
+              </w:rPr>
+              <w:tab/>
+            </w:r>
+            <w:r>
+              <w:rPr>
+                <w:noProof/>
+                <w:webHidden/>
+              </w:rPr>
+              <w:fldChar w:fldCharType="begin"/>
+            </w:r>
+            <w:r>
+              <w:rPr>
+                <w:noProof/>
+                <w:webHidden/>
+              </w:rPr>
+              <w:instrText xml:space="preserve"> PAGEREF _Toc497306083 \h </w:instrText>
+            </w:r>
+            <w:r>
+              <w:rPr>
+                <w:noProof/>
+                <w:webHidden/>
+              </w:rPr>
+            </w:r>
+            <w:r>
+              <w:rPr>
+                <w:noProof/>
+                <w:webHidden/>
+              </w:rPr>
+              <w:fldChar w:fldCharType="separate"/>
+            </w:r>
+            <w:r>
+              <w:rPr>
+                <w:noProof/>
+                <w:webHidden/>
+              </w:rPr>
+              <w:t>3</w:t>
+            </w:r>
+            <w:r>
+              <w:rPr>
+                <w:noProof/>
+                <w:webHidden/>
+              </w:rPr>
+              <w:fldChar w:fldCharType="end"/>
+            </w:r>
+          </w:hyperlink>
         </w:p>
         <w:p>
           <w:pPr>
@@ -3884,10 +3839,10 @@
           <w:lang w:val="en-GB" w:eastAsia="en-GB"/>
         </w:rPr>
         <w:drawing>
-          <wp:inline distT="0" distB="0" distL="0" distR="0" wp14:anchorId="53968BE7" wp14:editId="28AAE948">
-            <wp:extent cx="5934075" cy="4133850"/>
-            <wp:effectExtent l="0" t="0" r="9525" b="0"/>
-            <wp:docPr id="19" name="Afbeelding 19" descr="C:\Users\Tim Nijborg\AppData\Local\Microsoft\Windows\INetCache\Content.Word\Klassediagram.png"/>
+          <wp:inline distT="0" distB="0" distL="0" distR="0" wp14:anchorId="5F8FF4E7" wp14:editId="0EC3CC98">
+            <wp:extent cx="5932805" cy="4135755"/>
+            <wp:effectExtent l="0" t="0" r="0" b="0"/>
+            <wp:docPr id="7" name="Afbeelding 7" descr="C:\Users\Tim Nijborg\AppData\Local\Microsoft\Windows\INetCache\Content.Word\Klassediagram.png"/>
             <wp:cNvGraphicFramePr>
               <a:graphicFrameLocks xmlns:a="http://schemas.openxmlformats.org/drawingml/2006/main" noChangeAspect="1"/>
             </wp:cNvGraphicFramePr>
@@ -3916,7 +3871,7 @@
                   <pic:spPr bwMode="auto">
                     <a:xfrm>
                       <a:off x="0" y="0"/>
-                      <a:ext cx="5934075" cy="4133850"/>
+                      <a:ext cx="5932805" cy="4135755"/>
                     </a:xfrm>
                     <a:prstGeom prst="rect">
                       <a:avLst/>
@@ -7251,7 +7206,7 @@
 </file>
 
 <file path=customXml/itemProps1.xml><?xml version="1.0" encoding="utf-8"?>
-<ds:datastoreItem xmlns:ds="http://schemas.openxmlformats.org/officeDocument/2006/customXml" ds:itemID="{F06A0288-3F6F-4E4A-A7AA-49B7132C4169}">
+<ds:datastoreItem xmlns:ds="http://schemas.openxmlformats.org/officeDocument/2006/customXml" ds:itemID="{04442979-002A-4115-B1B4-5A8FEB8E8063}">
   <ds:schemaRefs>
     <ds:schemaRef ds:uri="http://schemas.openxmlformats.org/officeDocument/2006/bibliography"/>
   </ds:schemaRefs>

</xml_diff>